<commit_message>
ready for proof read
</commit_message>
<xml_diff>
--- a/authorship-eva.docx
+++ b/authorship-eva.docx
@@ -1,6 +1,6 @@
 
 <file path=word/document.xml><?xml version="1.0" encoding="utf-8"?>
-<w:document xmlns:wpc="http://schemas.microsoft.com/office/word/2010/wordprocessingCanvas" xmlns:cx="http://schemas.microsoft.com/office/drawing/2014/chartex" xmlns:cx1="http://schemas.microsoft.com/office/drawing/2015/9/8/chartex" xmlns:cx2="http://schemas.microsoft.com/office/drawing/2015/10/21/chartex" xmlns:cx3="http://schemas.microsoft.com/office/drawing/2016/5/9/chartex" xmlns:cx4="http://schemas.microsoft.com/office/drawing/2016/5/10/chartex" xmlns:cx5="http://schemas.microsoft.com/office/drawing/2016/5/11/chartex" xmlns:cx6="http://schemas.microsoft.com/office/drawing/2016/5/12/chartex" xmlns:cx7="http://schemas.microsoft.com/office/drawing/2016/5/13/chartex" xmlns:cx8="http://schemas.microsoft.com/office/drawing/2016/5/14/chartex" xmlns:mc="http://schemas.openxmlformats.org/markup-compatibility/2006" xmlns:aink="http://schemas.microsoft.com/office/drawing/2016/ink" xmlns:am3d="http://schemas.microsoft.com/office/drawing/2017/model3d" xmlns:o="urn:schemas-microsoft-com:office:office" xmlns:oel="http://schemas.microsoft.com/office/2019/extlst" xmlns:r="http://schemas.openxmlformats.org/officeDocument/2006/relationships" xmlns:m="http://schemas.openxmlformats.org/officeDocument/2006/math" xmlns:v="urn:schemas-microsoft-com:vml" xmlns:wp14="http://schemas.microsoft.com/office/word/2010/wordprocessingDrawing" xmlns:wp="http://schemas.openxmlformats.org/drawingml/2006/wordprocessingDrawing" xmlns:w10="urn:schemas-microsoft-com:office:word" xmlns:w="http://schemas.openxmlformats.org/wordprocessingml/2006/main" xmlns:w14="http://schemas.microsoft.com/office/word/2010/wordml" xmlns:w15="http://schemas.microsoft.com/office/word/2012/wordml" xmlns:w16cex="http://schemas.microsoft.com/office/word/2018/wordml/cex" xmlns:w16cid="http://schemas.microsoft.com/office/word/2016/wordml/cid" xmlns:w16="http://schemas.microsoft.com/office/word/2018/wordml" xmlns:w16sdtdh="http://schemas.microsoft.com/office/word/2020/wordml/sdtdatahash" xmlns:w16se="http://schemas.microsoft.com/office/word/2015/wordml/symex" xmlns:wpg="http://schemas.microsoft.com/office/word/2010/wordprocessingGroup" xmlns:wpi="http://schemas.microsoft.com/office/word/2010/wordprocessingInk" xmlns:wne="http://schemas.microsoft.com/office/word/2006/wordml" xmlns:wps="http://schemas.microsoft.com/office/word/2010/wordprocessingShape" mc:Ignorable="w14 w15 w16se w16cid w16 w16cex w16sdtdh wp14">
+<w:document xmlns:wpc="http://schemas.microsoft.com/office/word/2010/wordprocessingCanvas" xmlns:cx="http://schemas.microsoft.com/office/drawing/2014/chartex" xmlns:cx1="http://schemas.microsoft.com/office/drawing/2015/9/8/chartex" xmlns:cx2="http://schemas.microsoft.com/office/drawing/2015/10/21/chartex" xmlns:cx3="http://schemas.microsoft.com/office/drawing/2016/5/9/chartex" xmlns:cx4="http://schemas.microsoft.com/office/drawing/2016/5/10/chartex" xmlns:cx5="http://schemas.microsoft.com/office/drawing/2016/5/11/chartex" xmlns:cx6="http://schemas.microsoft.com/office/drawing/2016/5/12/chartex" xmlns:cx7="http://schemas.microsoft.com/office/drawing/2016/5/13/chartex" xmlns:cx8="http://schemas.microsoft.com/office/drawing/2016/5/14/chartex" xmlns:mc="http://schemas.openxmlformats.org/markup-compatibility/2006" xmlns:aink="http://schemas.microsoft.com/office/drawing/2016/ink" xmlns:am3d="http://schemas.microsoft.com/office/drawing/2017/model3d" xmlns:o="urn:schemas-microsoft-com:office:office" xmlns:oel="http://schemas.microsoft.com/office/2019/extlst" xmlns:r="http://schemas.openxmlformats.org/officeDocument/2006/relationships" xmlns:m="http://schemas.openxmlformats.org/officeDocument/2006/math" xmlns:v="urn:schemas-microsoft-com:vml" xmlns:wp14="http://schemas.microsoft.com/office/word/2010/wordprocessingDrawing" xmlns:wp="http://schemas.openxmlformats.org/drawingml/2006/wordprocessingDrawing" xmlns:w10="urn:schemas-microsoft-com:office:word" xmlns:w="http://schemas.openxmlformats.org/wordprocessingml/2006/main" xmlns:w14="http://schemas.microsoft.com/office/word/2010/wordml" xmlns:w15="http://schemas.microsoft.com/office/word/2012/wordml" xmlns:w16cex="http://schemas.microsoft.com/office/word/2018/wordml/cex" xmlns:w16cid="http://schemas.microsoft.com/office/word/2016/wordml/cid" xmlns:w16="http://schemas.microsoft.com/office/word/2018/wordml" xmlns:w16du="http://schemas.microsoft.com/office/word/2023/wordml/word16du" xmlns:w16sdtdh="http://schemas.microsoft.com/office/word/2020/wordml/sdtdatahash" xmlns:w16se="http://schemas.microsoft.com/office/word/2015/wordml/symex" xmlns:wpg="http://schemas.microsoft.com/office/word/2010/wordprocessingGroup" xmlns:wpi="http://schemas.microsoft.com/office/word/2010/wordprocessingInk" xmlns:wne="http://schemas.microsoft.com/office/word/2006/wordml" xmlns:wps="http://schemas.microsoft.com/office/word/2010/wordprocessingShape" mc:Ignorable="w14 w15 w16se w16cid w16 w16cex w16sdtdh w16du wp14">
   <w:body>
     <w:p>
       <w:pPr>
@@ -204,16 +204,13 @@
                 <w:szCs w:val="22"/>
               </w:rPr>
             </w:pPr>
-          </w:p>
-          <w:p>
-            <w:pPr>
-              <w:widowControl/>
-              <w:jc w:val="left"/>
-              <w:rPr>
-                <w:rFonts w:eastAsia="Calibri" w:cs="Arial"/>
-                <w:szCs w:val="22"/>
-              </w:rPr>
-            </w:pPr>
+            <w:r>
+              <w:rPr>
+                <w:rFonts w:eastAsia="Calibri" w:cs="Arial"/>
+                <w:szCs w:val="22"/>
+              </w:rPr>
+              <w:t xml:space="preserve">Extreme value statistics for analysing simulated environmental extremes </w:t>
+            </w:r>
           </w:p>
           <w:p>
             <w:pPr>
@@ -536,14 +533,18 @@
           </w:tcPr>
           <w:p>
             <w:pPr>
-              <w:widowControl/>
-              <w:jc w:val="right"/>
-              <w:rPr>
-                <w:rFonts w:eastAsia="Calibri" w:cs="Arial"/>
+              <w:pStyle w:val="NormalWeb"/>
+            </w:pPr>
+            <w:r>
+              <w:rPr>
+                <w:rFonts w:ascii="Calibri" w:hAnsi="Calibri" w:cs="Calibri"/>
                 <w:b/>
-                <w:szCs w:val="22"/>
-              </w:rPr>
-            </w:pPr>
+                <w:bCs/>
+                <w:sz w:val="32"/>
+                <w:szCs w:val="32"/>
+              </w:rPr>
+              <w:t xml:space="preserve">X </w:t>
+            </w:r>
           </w:p>
         </w:tc>
         <w:tc>
@@ -656,6 +657,22 @@
                 <w:szCs w:val="20"/>
               </w:rPr>
             </w:pPr>
+            <w:proofErr w:type="spellStart"/>
+            <w:r>
+              <w:rPr>
+                <w:rFonts w:eastAsia="Calibri" w:cs="Arial"/>
+                <w:szCs w:val="20"/>
+              </w:rPr>
+              <w:t>Elsom</w:t>
+            </w:r>
+            <w:proofErr w:type="spellEnd"/>
+            <w:r>
+              <w:rPr>
+                <w:rFonts w:eastAsia="Calibri" w:cs="Arial"/>
+                <w:szCs w:val="20"/>
+              </w:rPr>
+              <w:t xml:space="preserve">, H., Pawley, M. Extreme value statistics for analysing simulated environmental extremes. Extremes (2024). https://doi.org/10.1007/s10687-024-00502-3 </w:t>
+            </w:r>
           </w:p>
           <w:p>
             <w:pPr>
@@ -765,14 +782,18 @@
           </w:tcPr>
           <w:p>
             <w:pPr>
-              <w:widowControl/>
-              <w:ind w:right="25"/>
-              <w:jc w:val="left"/>
-              <w:rPr>
-                <w:rFonts w:eastAsia="Calibri" w:cs="Arial"/>
-                <w:szCs w:val="22"/>
-              </w:rPr>
+              <w:pStyle w:val="NormalWeb"/>
             </w:pPr>
+            <w:r>
+              <w:rPr>
+                <w:rFonts w:ascii="Calibri" w:hAnsi="Calibri" w:cs="Calibri"/>
+                <w:b/>
+                <w:bCs/>
+                <w:sz w:val="32"/>
+                <w:szCs w:val="32"/>
+              </w:rPr>
+              <w:t xml:space="preserve">X </w:t>
+            </w:r>
           </w:p>
         </w:tc>
         <w:tc>
@@ -990,69 +1011,84 @@
           </w:p>
           <w:p>
             <w:pPr>
-              <w:widowControl/>
-              <w:jc w:val="left"/>
-              <w:rPr>
-                <w:rFonts w:eastAsia="Calibri" w:cs="Arial"/>
-                <w:szCs w:val="22"/>
+              <w:pStyle w:val="NormalWeb"/>
+              <w:numPr>
+                <w:ilvl w:val="0"/>
+                <w:numId w:val="25"/>
+              </w:numPr>
+              <w:rPr>
+                <w:rFonts w:ascii="SymbolMT" w:hAnsi="SymbolMT"/>
+                <w:sz w:val="20"/>
+                <w:szCs w:val="20"/>
               </w:rPr>
             </w:pPr>
+            <w:r>
+              <w:rPr>
+                <w:rFonts w:ascii="Calibri" w:hAnsi="Calibri" w:cs="Calibri"/>
+                <w:sz w:val="20"/>
+                <w:szCs w:val="20"/>
+              </w:rPr>
+              <w:t xml:space="preserve">Section 5.4 (Univariate Challenges): 0% — all ideas formulated and researched by HE. </w:t>
+            </w:r>
           </w:p>
           <w:p>
             <w:pPr>
-              <w:widowControl/>
-              <w:jc w:val="left"/>
-              <w:rPr>
-                <w:rFonts w:eastAsia="Calibri" w:cs="Arial"/>
-                <w:szCs w:val="22"/>
+              <w:pStyle w:val="NormalWeb"/>
+              <w:numPr>
+                <w:ilvl w:val="0"/>
+                <w:numId w:val="25"/>
+              </w:numPr>
+              <w:rPr>
+                <w:rFonts w:ascii="SymbolMT" w:hAnsi="SymbolMT"/>
+                <w:sz w:val="20"/>
+                <w:szCs w:val="20"/>
               </w:rPr>
             </w:pPr>
+            <w:r>
+              <w:rPr>
+                <w:rFonts w:ascii="Calibri" w:hAnsi="Calibri" w:cs="Calibri"/>
+                <w:sz w:val="20"/>
+                <w:szCs w:val="20"/>
+              </w:rPr>
+              <w:t xml:space="preserve">Section 5.5 (Multivariate Challenges): 100% — all ideas formulated and researched by </w:t>
+            </w:r>
+            <w:r>
+              <w:rPr>
+                <w:rFonts w:ascii="Calibri" w:hAnsi="Calibri" w:cs="Calibri"/>
+                <w:sz w:val="20"/>
+                <w:szCs w:val="20"/>
+              </w:rPr>
+              <w:t>MP</w:t>
+            </w:r>
+            <w:r>
+              <w:rPr>
+                <w:rFonts w:ascii="Calibri" w:hAnsi="Calibri" w:cs="Calibri"/>
+                <w:sz w:val="20"/>
+                <w:szCs w:val="20"/>
+              </w:rPr>
+              <w:t xml:space="preserve">. </w:t>
+            </w:r>
           </w:p>
           <w:p>
             <w:pPr>
-              <w:widowControl/>
-              <w:jc w:val="left"/>
-              <w:rPr>
-                <w:rFonts w:eastAsia="Calibri" w:cs="Arial"/>
-                <w:szCs w:val="22"/>
-              </w:rPr>
-            </w:pPr>
-          </w:p>
-          <w:p>
-            <w:pPr>
-              <w:widowControl/>
-              <w:jc w:val="left"/>
-              <w:rPr>
-                <w:rFonts w:eastAsia="Calibri" w:cs="Arial"/>
-                <w:szCs w:val="22"/>
-              </w:rPr>
-            </w:pPr>
-          </w:p>
-          <w:p>
-            <w:pPr>
-              <w:widowControl/>
-              <w:jc w:val="left"/>
-              <w:rPr>
-                <w:rFonts w:eastAsia="Calibri" w:cs="Arial"/>
-                <w:szCs w:val="22"/>
-              </w:rPr>
-            </w:pPr>
-          </w:p>
-          <w:p>
-            <w:pPr>
-              <w:widowControl/>
-              <w:jc w:val="left"/>
-              <w:rPr>
-                <w:rFonts w:eastAsia="Calibri" w:cs="Arial"/>
-                <w:szCs w:val="22"/>
+              <w:pStyle w:val="NormalWeb"/>
+              <w:numPr>
+                <w:ilvl w:val="0"/>
+                <w:numId w:val="25"/>
+              </w:numPr>
+              <w:rPr>
+                <w:rFonts w:ascii="SymbolMT" w:hAnsi="SymbolMT"/>
+                <w:sz w:val="20"/>
+                <w:szCs w:val="20"/>
               </w:rPr>
             </w:pPr>
             <w:r>
               <w:rPr>
-                <w:rFonts w:eastAsia="Calibri" w:cs="Arial"/>
-                <w:szCs w:val="22"/>
-              </w:rPr>
-              <w:t>Design of methodology:</w:t>
+                <w:rFonts w:ascii="Calibri" w:hAnsi="Calibri" w:cs="Calibri"/>
+                <w:sz w:val="20"/>
+                <w:szCs w:val="20"/>
+              </w:rPr>
+              <w:t>Section 5.6 (Conclusion): 50% — ideas relating to multivariate challenges are by MP.</w:t>
             </w:r>
           </w:p>
           <w:p>
@@ -1064,46 +1100,73 @@
                 <w:szCs w:val="22"/>
               </w:rPr>
             </w:pPr>
+            <w:r>
+              <w:rPr>
+                <w:rFonts w:eastAsia="Calibri" w:cs="Arial"/>
+                <w:szCs w:val="22"/>
+              </w:rPr>
+              <w:t>Design of methodology:</w:t>
+            </w:r>
           </w:p>
           <w:p>
             <w:pPr>
-              <w:widowControl/>
-              <w:jc w:val="left"/>
-              <w:rPr>
-                <w:rFonts w:eastAsia="Calibri" w:cs="Arial"/>
-                <w:szCs w:val="22"/>
+              <w:pStyle w:val="NormalWeb"/>
+              <w:numPr>
+                <w:ilvl w:val="0"/>
+                <w:numId w:val="26"/>
+              </w:numPr>
+              <w:rPr>
+                <w:rFonts w:ascii="SymbolMT" w:hAnsi="SymbolMT"/>
+                <w:sz w:val="20"/>
+                <w:szCs w:val="20"/>
               </w:rPr>
             </w:pPr>
+            <w:r>
+              <w:rPr>
+                <w:rFonts w:ascii="Calibri" w:hAnsi="Calibri" w:cs="Calibri"/>
+                <w:sz w:val="20"/>
+                <w:szCs w:val="20"/>
+              </w:rPr>
+              <w:t>Section 5.</w:t>
+            </w:r>
+            <w:r>
+              <w:rPr>
+                <w:rFonts w:ascii="Calibri" w:hAnsi="Calibri" w:cs="Calibri"/>
+                <w:sz w:val="20"/>
+                <w:szCs w:val="20"/>
+              </w:rPr>
+              <w:t>4</w:t>
+            </w:r>
+            <w:r>
+              <w:rPr>
+                <w:rFonts w:ascii="Calibri" w:hAnsi="Calibri" w:cs="Calibri"/>
+                <w:sz w:val="20"/>
+                <w:szCs w:val="20"/>
+              </w:rPr>
+              <w:t xml:space="preserve"> (Univariate Challenges): 0% — methodology designed by HE. </w:t>
+            </w:r>
           </w:p>
           <w:p>
             <w:pPr>
-              <w:widowControl/>
-              <w:jc w:val="left"/>
-              <w:rPr>
-                <w:rFonts w:eastAsia="Calibri" w:cs="Arial"/>
-                <w:szCs w:val="22"/>
+              <w:pStyle w:val="NormalWeb"/>
+              <w:numPr>
+                <w:ilvl w:val="0"/>
+                <w:numId w:val="26"/>
+              </w:numPr>
+              <w:rPr>
+                <w:rFonts w:ascii="SymbolMT" w:hAnsi="SymbolMT"/>
+                <w:sz w:val="20"/>
+                <w:szCs w:val="20"/>
               </w:rPr>
             </w:pPr>
-          </w:p>
-          <w:p>
-            <w:pPr>
-              <w:widowControl/>
-              <w:jc w:val="left"/>
-              <w:rPr>
-                <w:rFonts w:eastAsia="Calibri" w:cs="Arial"/>
-                <w:szCs w:val="22"/>
-              </w:rPr>
-            </w:pPr>
-          </w:p>
-          <w:p>
-            <w:pPr>
-              <w:widowControl/>
-              <w:jc w:val="left"/>
-              <w:rPr>
-                <w:rFonts w:eastAsia="Calibri" w:cs="Arial"/>
-                <w:szCs w:val="22"/>
-              </w:rPr>
-            </w:pPr>
+            <w:r>
+              <w:rPr>
+                <w:rFonts w:ascii="Calibri" w:hAnsi="Calibri" w:cs="Calibri"/>
+                <w:sz w:val="20"/>
+                <w:szCs w:val="20"/>
+              </w:rPr>
+              <w:t xml:space="preserve">Section 5.5 (Multivariate Challenges): 100% — methodology designed by MP. </w:t>
+            </w:r>
           </w:p>
           <w:p>
             <w:pPr>
@@ -1135,6 +1198,48 @@
           <w:p>
             <w:pPr>
               <w:widowControl/>
+              <w:numPr>
+                <w:ilvl w:val="0"/>
+                <w:numId w:val="27"/>
+              </w:numPr>
+              <w:jc w:val="left"/>
+              <w:rPr>
+                <w:rFonts w:eastAsia="Calibri" w:cs="Arial"/>
+                <w:szCs w:val="22"/>
+              </w:rPr>
+            </w:pPr>
+            <w:r>
+              <w:rPr>
+                <w:rFonts w:eastAsia="Calibri" w:cs="Arial"/>
+                <w:szCs w:val="22"/>
+              </w:rPr>
+              <w:t xml:space="preserve">Section 5.4 (Univariate Challenges): 0% — analysis conducted by HE. </w:t>
+            </w:r>
+          </w:p>
+          <w:p>
+            <w:pPr>
+              <w:widowControl/>
+              <w:numPr>
+                <w:ilvl w:val="0"/>
+                <w:numId w:val="27"/>
+              </w:numPr>
+              <w:jc w:val="left"/>
+              <w:rPr>
+                <w:rFonts w:eastAsia="Calibri" w:cs="Arial"/>
+                <w:szCs w:val="22"/>
+              </w:rPr>
+            </w:pPr>
+            <w:r>
+              <w:rPr>
+                <w:rFonts w:eastAsia="Calibri" w:cs="Arial"/>
+                <w:szCs w:val="22"/>
+              </w:rPr>
+              <w:t xml:space="preserve">Section 5.5 (Multivariate Challenges): 100% — analysis conducted by MP. </w:t>
+            </w:r>
+          </w:p>
+          <w:p>
+            <w:pPr>
+              <w:widowControl/>
               <w:jc w:val="left"/>
               <w:rPr>
                 <w:rFonts w:eastAsia="Calibri" w:cs="Arial"/>
@@ -1151,36 +1256,6 @@
                 <w:szCs w:val="22"/>
               </w:rPr>
             </w:pPr>
-          </w:p>
-          <w:p>
-            <w:pPr>
-              <w:widowControl/>
-              <w:jc w:val="left"/>
-              <w:rPr>
-                <w:rFonts w:eastAsia="Calibri" w:cs="Arial"/>
-                <w:szCs w:val="22"/>
-              </w:rPr>
-            </w:pPr>
-          </w:p>
-          <w:p>
-            <w:pPr>
-              <w:widowControl/>
-              <w:jc w:val="left"/>
-              <w:rPr>
-                <w:rFonts w:eastAsia="Calibri" w:cs="Arial"/>
-                <w:szCs w:val="22"/>
-              </w:rPr>
-            </w:pPr>
-          </w:p>
-          <w:p>
-            <w:pPr>
-              <w:widowControl/>
-              <w:jc w:val="left"/>
-              <w:rPr>
-                <w:rFonts w:eastAsia="Calibri" w:cs="Arial"/>
-                <w:szCs w:val="22"/>
-              </w:rPr>
-            </w:pPr>
             <w:r>
               <w:rPr>
                 <w:rFonts w:eastAsia="Calibri" w:cs="Arial"/>
@@ -1192,6 +1267,7 @@
           <w:p>
             <w:pPr>
               <w:widowControl/>
+              <w:ind w:left="720"/>
               <w:jc w:val="left"/>
               <w:rPr>
                 <w:rFonts w:eastAsia="Calibri" w:cs="Arial"/>
@@ -1202,42 +1278,130 @@
           <w:p>
             <w:pPr>
               <w:widowControl/>
+              <w:numPr>
+                <w:ilvl w:val="0"/>
+                <w:numId w:val="28"/>
+              </w:numPr>
               <w:jc w:val="left"/>
               <w:rPr>
                 <w:rFonts w:eastAsia="Calibri" w:cs="Arial"/>
                 <w:szCs w:val="22"/>
               </w:rPr>
             </w:pPr>
+            <w:r>
+              <w:rPr>
+                <w:rFonts w:eastAsia="Calibri" w:cs="Arial"/>
+                <w:szCs w:val="22"/>
+              </w:rPr>
+              <w:t xml:space="preserve">Section 5.2 + 5.3 (Abstract + Introduction): 50% — written jointly with HE. </w:t>
+            </w:r>
           </w:p>
           <w:p>
             <w:pPr>
               <w:widowControl/>
+              <w:numPr>
+                <w:ilvl w:val="0"/>
+                <w:numId w:val="28"/>
+              </w:numPr>
               <w:jc w:val="left"/>
               <w:rPr>
                 <w:rFonts w:eastAsia="Calibri" w:cs="Arial"/>
                 <w:szCs w:val="22"/>
               </w:rPr>
             </w:pPr>
+            <w:r>
+              <w:rPr>
+                <w:rFonts w:eastAsia="Calibri" w:cs="Arial"/>
+                <w:szCs w:val="22"/>
+              </w:rPr>
+              <w:t xml:space="preserve">Section 5.4 (Univariate Challenges): 0% — written by HE. </w:t>
+            </w:r>
           </w:p>
           <w:p>
             <w:pPr>
               <w:widowControl/>
+              <w:numPr>
+                <w:ilvl w:val="0"/>
+                <w:numId w:val="28"/>
+              </w:numPr>
               <w:jc w:val="left"/>
               <w:rPr>
                 <w:rFonts w:eastAsia="Calibri" w:cs="Arial"/>
                 <w:szCs w:val="22"/>
               </w:rPr>
             </w:pPr>
+            <w:r>
+              <w:rPr>
+                <w:rFonts w:eastAsia="Calibri" w:cs="Arial"/>
+                <w:szCs w:val="22"/>
+              </w:rPr>
+              <w:t xml:space="preserve">Section 5.5 (Multivariate Challenges): 100% — written by MP. </w:t>
+            </w:r>
           </w:p>
           <w:p>
             <w:pPr>
               <w:widowControl/>
+              <w:numPr>
+                <w:ilvl w:val="0"/>
+                <w:numId w:val="28"/>
+              </w:numPr>
               <w:jc w:val="left"/>
               <w:rPr>
                 <w:rFonts w:eastAsia="Calibri" w:cs="Arial"/>
                 <w:szCs w:val="22"/>
               </w:rPr>
             </w:pPr>
+            <w:r>
+              <w:rPr>
+                <w:rFonts w:eastAsia="Calibri" w:cs="Arial"/>
+                <w:szCs w:val="22"/>
+              </w:rPr>
+              <w:t>Section 5.6 (Conclusion): 50% — discussion of univariate challenges is written by HE;</w:t>
+            </w:r>
+            <w:r>
+              <w:rPr>
+                <w:rFonts w:eastAsia="Calibri" w:cs="Arial"/>
+                <w:szCs w:val="22"/>
+              </w:rPr>
+              <w:t xml:space="preserve"> </w:t>
+            </w:r>
+            <w:proofErr w:type="spellStart"/>
+            <w:r>
+              <w:rPr>
+                <w:rFonts w:eastAsia="Calibri" w:cs="Arial"/>
+                <w:szCs w:val="22"/>
+              </w:rPr>
+              <w:t>dicussion</w:t>
+            </w:r>
+            <w:proofErr w:type="spellEnd"/>
+            <w:r>
+              <w:rPr>
+                <w:rFonts w:eastAsia="Calibri" w:cs="Arial"/>
+                <w:szCs w:val="22"/>
+              </w:rPr>
+              <w:t xml:space="preserve"> of multivariate challenges is written by MP. </w:t>
+            </w:r>
+          </w:p>
+          <w:p>
+            <w:pPr>
+              <w:widowControl/>
+              <w:numPr>
+                <w:ilvl w:val="0"/>
+                <w:numId w:val="28"/>
+              </w:numPr>
+              <w:jc w:val="left"/>
+              <w:rPr>
+                <w:rFonts w:eastAsia="Calibri" w:cs="Arial"/>
+                <w:szCs w:val="22"/>
+              </w:rPr>
+            </w:pPr>
+            <w:r>
+              <w:rPr>
+                <w:rFonts w:eastAsia="Calibri" w:cs="Arial"/>
+                <w:szCs w:val="22"/>
+              </w:rPr>
+              <w:t xml:space="preserve">Formatting in journal format: 50% — equal contribution with HE. </w:t>
+            </w:r>
           </w:p>
           <w:p>
             <w:pPr>
@@ -1407,6 +1571,23 @@
               </w:rPr>
             </w:pPr>
           </w:p>
+          <w:p>
+            <w:pPr>
+              <w:widowControl/>
+              <w:jc w:val="left"/>
+              <w:rPr>
+                <w:rFonts w:eastAsia="Calibri" w:cs="Arial"/>
+                <w:szCs w:val="22"/>
+              </w:rPr>
+            </w:pPr>
+            <w:r>
+              <w:rPr>
+                <w:rFonts w:eastAsia="Calibri" w:cs="Arial"/>
+                <w:szCs w:val="22"/>
+              </w:rPr>
+              <w:t>Matthew Pawley</w:t>
+            </w:r>
+          </w:p>
         </w:tc>
         <w:tc>
           <w:tcPr>
@@ -1460,6 +1641,23 @@
               </w:rPr>
             </w:pPr>
           </w:p>
+          <w:p>
+            <w:pPr>
+              <w:widowControl/>
+              <w:jc w:val="left"/>
+              <w:rPr>
+                <w:rFonts w:eastAsia="Calibri" w:cs="Arial"/>
+                <w:szCs w:val="22"/>
+              </w:rPr>
+            </w:pPr>
+            <w:r>
+              <w:rPr>
+                <w:rFonts w:eastAsia="Calibri" w:cs="Arial"/>
+                <w:szCs w:val="22"/>
+              </w:rPr>
+              <w:t>08/12/2024</w:t>
+            </w:r>
+          </w:p>
         </w:tc>
       </w:tr>
     </w:tbl>
@@ -1482,7 +1680,7 @@
 </file>
 
 <file path=word/endnotes.xml><?xml version="1.0" encoding="utf-8"?>
-<w:endnotes xmlns:wpc="http://schemas.microsoft.com/office/word/2010/wordprocessingCanvas" xmlns:cx="http://schemas.microsoft.com/office/drawing/2014/chartex" xmlns:cx1="http://schemas.microsoft.com/office/drawing/2015/9/8/chartex" xmlns:cx2="http://schemas.microsoft.com/office/drawing/2015/10/21/chartex" xmlns:cx3="http://schemas.microsoft.com/office/drawing/2016/5/9/chartex" xmlns:cx4="http://schemas.microsoft.com/office/drawing/2016/5/10/chartex" xmlns:cx5="http://schemas.microsoft.com/office/drawing/2016/5/11/chartex" xmlns:cx6="http://schemas.microsoft.com/office/drawing/2016/5/12/chartex" xmlns:cx7="http://schemas.microsoft.com/office/drawing/2016/5/13/chartex" xmlns:cx8="http://schemas.microsoft.com/office/drawing/2016/5/14/chartex" xmlns:mc="http://schemas.openxmlformats.org/markup-compatibility/2006" xmlns:aink="http://schemas.microsoft.com/office/drawing/2016/ink" xmlns:am3d="http://schemas.microsoft.com/office/drawing/2017/model3d" xmlns:o="urn:schemas-microsoft-com:office:office" xmlns:oel="http://schemas.microsoft.com/office/2019/extlst" xmlns:r="http://schemas.openxmlformats.org/officeDocument/2006/relationships" xmlns:m="http://schemas.openxmlformats.org/officeDocument/2006/math" xmlns:v="urn:schemas-microsoft-com:vml" xmlns:wp14="http://schemas.microsoft.com/office/word/2010/wordprocessingDrawing" xmlns:wp="http://schemas.openxmlformats.org/drawingml/2006/wordprocessingDrawing" xmlns:w10="urn:schemas-microsoft-com:office:word" xmlns:w="http://schemas.openxmlformats.org/wordprocessingml/2006/main" xmlns:w14="http://schemas.microsoft.com/office/word/2010/wordml" xmlns:w15="http://schemas.microsoft.com/office/word/2012/wordml" xmlns:w16cex="http://schemas.microsoft.com/office/word/2018/wordml/cex" xmlns:w16cid="http://schemas.microsoft.com/office/word/2016/wordml/cid" xmlns:w16="http://schemas.microsoft.com/office/word/2018/wordml" xmlns:w16sdtdh="http://schemas.microsoft.com/office/word/2020/wordml/sdtdatahash" xmlns:w16se="http://schemas.microsoft.com/office/word/2015/wordml/symex" xmlns:wpg="http://schemas.microsoft.com/office/word/2010/wordprocessingGroup" xmlns:wpi="http://schemas.microsoft.com/office/word/2010/wordprocessingInk" xmlns:wne="http://schemas.microsoft.com/office/word/2006/wordml" xmlns:wps="http://schemas.microsoft.com/office/word/2010/wordprocessingShape" mc:Ignorable="w14 w15 w16se w16cid w16 w16cex w16sdtdh wp14">
+<w:endnotes xmlns:wpc="http://schemas.microsoft.com/office/word/2010/wordprocessingCanvas" xmlns:cx="http://schemas.microsoft.com/office/drawing/2014/chartex" xmlns:cx1="http://schemas.microsoft.com/office/drawing/2015/9/8/chartex" xmlns:cx2="http://schemas.microsoft.com/office/drawing/2015/10/21/chartex" xmlns:cx3="http://schemas.microsoft.com/office/drawing/2016/5/9/chartex" xmlns:cx4="http://schemas.microsoft.com/office/drawing/2016/5/10/chartex" xmlns:cx5="http://schemas.microsoft.com/office/drawing/2016/5/11/chartex" xmlns:cx6="http://schemas.microsoft.com/office/drawing/2016/5/12/chartex" xmlns:cx7="http://schemas.microsoft.com/office/drawing/2016/5/13/chartex" xmlns:cx8="http://schemas.microsoft.com/office/drawing/2016/5/14/chartex" xmlns:mc="http://schemas.openxmlformats.org/markup-compatibility/2006" xmlns:aink="http://schemas.microsoft.com/office/drawing/2016/ink" xmlns:am3d="http://schemas.microsoft.com/office/drawing/2017/model3d" xmlns:o="urn:schemas-microsoft-com:office:office" xmlns:oel="http://schemas.microsoft.com/office/2019/extlst" xmlns:r="http://schemas.openxmlformats.org/officeDocument/2006/relationships" xmlns:m="http://schemas.openxmlformats.org/officeDocument/2006/math" xmlns:v="urn:schemas-microsoft-com:vml" xmlns:wp14="http://schemas.microsoft.com/office/word/2010/wordprocessingDrawing" xmlns:wp="http://schemas.openxmlformats.org/drawingml/2006/wordprocessingDrawing" xmlns:w10="urn:schemas-microsoft-com:office:word" xmlns:w="http://schemas.openxmlformats.org/wordprocessingml/2006/main" xmlns:w14="http://schemas.microsoft.com/office/word/2010/wordml" xmlns:w15="http://schemas.microsoft.com/office/word/2012/wordml" xmlns:w16cex="http://schemas.microsoft.com/office/word/2018/wordml/cex" xmlns:w16cid="http://schemas.microsoft.com/office/word/2016/wordml/cid" xmlns:w16="http://schemas.microsoft.com/office/word/2018/wordml" xmlns:w16du="http://schemas.microsoft.com/office/word/2023/wordml/word16du" xmlns:w16sdtdh="http://schemas.microsoft.com/office/word/2020/wordml/sdtdatahash" xmlns:w16se="http://schemas.microsoft.com/office/word/2015/wordml/symex" xmlns:wpg="http://schemas.microsoft.com/office/word/2010/wordprocessingGroup" xmlns:wpi="http://schemas.microsoft.com/office/word/2010/wordprocessingInk" xmlns:wne="http://schemas.microsoft.com/office/word/2006/wordml" xmlns:wps="http://schemas.microsoft.com/office/word/2010/wordprocessingShape" mc:Ignorable="w14 w15 w16se w16cid w16 w16cex w16sdtdh w16du wp14">
   <w:endnote w:type="separator" w:id="-1">
     <w:p>
       <w:r>
@@ -1501,7 +1699,7 @@
 </file>
 
 <file path=word/footnotes.xml><?xml version="1.0" encoding="utf-8"?>
-<w:footnotes xmlns:wpc="http://schemas.microsoft.com/office/word/2010/wordprocessingCanvas" xmlns:cx="http://schemas.microsoft.com/office/drawing/2014/chartex" xmlns:cx1="http://schemas.microsoft.com/office/drawing/2015/9/8/chartex" xmlns:cx2="http://schemas.microsoft.com/office/drawing/2015/10/21/chartex" xmlns:cx3="http://schemas.microsoft.com/office/drawing/2016/5/9/chartex" xmlns:cx4="http://schemas.microsoft.com/office/drawing/2016/5/10/chartex" xmlns:cx5="http://schemas.microsoft.com/office/drawing/2016/5/11/chartex" xmlns:cx6="http://schemas.microsoft.com/office/drawing/2016/5/12/chartex" xmlns:cx7="http://schemas.microsoft.com/office/drawing/2016/5/13/chartex" xmlns:cx8="http://schemas.microsoft.com/office/drawing/2016/5/14/chartex" xmlns:mc="http://schemas.openxmlformats.org/markup-compatibility/2006" xmlns:aink="http://schemas.microsoft.com/office/drawing/2016/ink" xmlns:am3d="http://schemas.microsoft.com/office/drawing/2017/model3d" xmlns:o="urn:schemas-microsoft-com:office:office" xmlns:oel="http://schemas.microsoft.com/office/2019/extlst" xmlns:r="http://schemas.openxmlformats.org/officeDocument/2006/relationships" xmlns:m="http://schemas.openxmlformats.org/officeDocument/2006/math" xmlns:v="urn:schemas-microsoft-com:vml" xmlns:wp14="http://schemas.microsoft.com/office/word/2010/wordprocessingDrawing" xmlns:wp="http://schemas.openxmlformats.org/drawingml/2006/wordprocessingDrawing" xmlns:w10="urn:schemas-microsoft-com:office:word" xmlns:w="http://schemas.openxmlformats.org/wordprocessingml/2006/main" xmlns:w14="http://schemas.microsoft.com/office/word/2010/wordml" xmlns:w15="http://schemas.microsoft.com/office/word/2012/wordml" xmlns:w16cex="http://schemas.microsoft.com/office/word/2018/wordml/cex" xmlns:w16cid="http://schemas.microsoft.com/office/word/2016/wordml/cid" xmlns:w16="http://schemas.microsoft.com/office/word/2018/wordml" xmlns:w16sdtdh="http://schemas.microsoft.com/office/word/2020/wordml/sdtdatahash" xmlns:w16se="http://schemas.microsoft.com/office/word/2015/wordml/symex" xmlns:wpg="http://schemas.microsoft.com/office/word/2010/wordprocessingGroup" xmlns:wpi="http://schemas.microsoft.com/office/word/2010/wordprocessingInk" xmlns:wne="http://schemas.microsoft.com/office/word/2006/wordml" xmlns:wps="http://schemas.microsoft.com/office/word/2010/wordprocessingShape" mc:Ignorable="w14 w15 w16se w16cid w16 w16cex w16sdtdh wp14">
+<w:footnotes xmlns:wpc="http://schemas.microsoft.com/office/word/2010/wordprocessingCanvas" xmlns:cx="http://schemas.microsoft.com/office/drawing/2014/chartex" xmlns:cx1="http://schemas.microsoft.com/office/drawing/2015/9/8/chartex" xmlns:cx2="http://schemas.microsoft.com/office/drawing/2015/10/21/chartex" xmlns:cx3="http://schemas.microsoft.com/office/drawing/2016/5/9/chartex" xmlns:cx4="http://schemas.microsoft.com/office/drawing/2016/5/10/chartex" xmlns:cx5="http://schemas.microsoft.com/office/drawing/2016/5/11/chartex" xmlns:cx6="http://schemas.microsoft.com/office/drawing/2016/5/12/chartex" xmlns:cx7="http://schemas.microsoft.com/office/drawing/2016/5/13/chartex" xmlns:cx8="http://schemas.microsoft.com/office/drawing/2016/5/14/chartex" xmlns:mc="http://schemas.openxmlformats.org/markup-compatibility/2006" xmlns:aink="http://schemas.microsoft.com/office/drawing/2016/ink" xmlns:am3d="http://schemas.microsoft.com/office/drawing/2017/model3d" xmlns:o="urn:schemas-microsoft-com:office:office" xmlns:oel="http://schemas.microsoft.com/office/2019/extlst" xmlns:r="http://schemas.openxmlformats.org/officeDocument/2006/relationships" xmlns:m="http://schemas.openxmlformats.org/officeDocument/2006/math" xmlns:v="urn:schemas-microsoft-com:vml" xmlns:wp14="http://schemas.microsoft.com/office/word/2010/wordprocessingDrawing" xmlns:wp="http://schemas.openxmlformats.org/drawingml/2006/wordprocessingDrawing" xmlns:w10="urn:schemas-microsoft-com:office:word" xmlns:w="http://schemas.openxmlformats.org/wordprocessingml/2006/main" xmlns:w14="http://schemas.microsoft.com/office/word/2010/wordml" xmlns:w15="http://schemas.microsoft.com/office/word/2012/wordml" xmlns:w16cex="http://schemas.microsoft.com/office/word/2018/wordml/cex" xmlns:w16cid="http://schemas.microsoft.com/office/word/2016/wordml/cid" xmlns:w16="http://schemas.microsoft.com/office/word/2018/wordml" xmlns:w16du="http://schemas.microsoft.com/office/word/2023/wordml/word16du" xmlns:w16sdtdh="http://schemas.microsoft.com/office/word/2020/wordml/sdtdatahash" xmlns:w16se="http://schemas.microsoft.com/office/word/2015/wordml/symex" xmlns:wpg="http://schemas.microsoft.com/office/word/2010/wordprocessingGroup" xmlns:wpi="http://schemas.microsoft.com/office/word/2010/wordprocessingInk" xmlns:wne="http://schemas.microsoft.com/office/word/2006/wordml" xmlns:wps="http://schemas.microsoft.com/office/word/2010/wordprocessingShape" mc:Ignorable="w14 w15 w16se w16cid w16 w16cex w16sdtdh w16du wp14">
   <w:footnote w:type="separator" w:id="-1">
     <w:p>
       <w:r>
@@ -1520,7 +1718,7 @@
 </file>
 
 <file path=word/header1.xml><?xml version="1.0" encoding="utf-8"?>
-<w:hdr xmlns:wpc="http://schemas.microsoft.com/office/word/2010/wordprocessingCanvas" xmlns:cx="http://schemas.microsoft.com/office/drawing/2014/chartex" xmlns:cx1="http://schemas.microsoft.com/office/drawing/2015/9/8/chartex" xmlns:cx2="http://schemas.microsoft.com/office/drawing/2015/10/21/chartex" xmlns:cx3="http://schemas.microsoft.com/office/drawing/2016/5/9/chartex" xmlns:cx4="http://schemas.microsoft.com/office/drawing/2016/5/10/chartex" xmlns:cx5="http://schemas.microsoft.com/office/drawing/2016/5/11/chartex" xmlns:cx6="http://schemas.microsoft.com/office/drawing/2016/5/12/chartex" xmlns:cx7="http://schemas.microsoft.com/office/drawing/2016/5/13/chartex" xmlns:cx8="http://schemas.microsoft.com/office/drawing/2016/5/14/chartex" xmlns:mc="http://schemas.openxmlformats.org/markup-compatibility/2006" xmlns:aink="http://schemas.microsoft.com/office/drawing/2016/ink" xmlns:am3d="http://schemas.microsoft.com/office/drawing/2017/model3d" xmlns:o="urn:schemas-microsoft-com:office:office" xmlns:oel="http://schemas.microsoft.com/office/2019/extlst" xmlns:r="http://schemas.openxmlformats.org/officeDocument/2006/relationships" xmlns:m="http://schemas.openxmlformats.org/officeDocument/2006/math" xmlns:v="urn:schemas-microsoft-com:vml" xmlns:wp14="http://schemas.microsoft.com/office/word/2010/wordprocessingDrawing" xmlns:wp="http://schemas.openxmlformats.org/drawingml/2006/wordprocessingDrawing" xmlns:w10="urn:schemas-microsoft-com:office:word" xmlns:w="http://schemas.openxmlformats.org/wordprocessingml/2006/main" xmlns:w14="http://schemas.microsoft.com/office/word/2010/wordml" xmlns:w15="http://schemas.microsoft.com/office/word/2012/wordml" xmlns:w16cex="http://schemas.microsoft.com/office/word/2018/wordml/cex" xmlns:w16cid="http://schemas.microsoft.com/office/word/2016/wordml/cid" xmlns:w16="http://schemas.microsoft.com/office/word/2018/wordml" xmlns:w16sdtdh="http://schemas.microsoft.com/office/word/2020/wordml/sdtdatahash" xmlns:w16se="http://schemas.microsoft.com/office/word/2015/wordml/symex" xmlns:wpg="http://schemas.microsoft.com/office/word/2010/wordprocessingGroup" xmlns:wpi="http://schemas.microsoft.com/office/word/2010/wordprocessingInk" xmlns:wne="http://schemas.microsoft.com/office/word/2006/wordml" xmlns:wps="http://schemas.microsoft.com/office/word/2010/wordprocessingShape" mc:Ignorable="w14 w15 w16se w16cid w16 w16cex w16sdtdh wp14">
+<w:hdr xmlns:wpc="http://schemas.microsoft.com/office/word/2010/wordprocessingCanvas" xmlns:cx="http://schemas.microsoft.com/office/drawing/2014/chartex" xmlns:cx1="http://schemas.microsoft.com/office/drawing/2015/9/8/chartex" xmlns:cx2="http://schemas.microsoft.com/office/drawing/2015/10/21/chartex" xmlns:cx3="http://schemas.microsoft.com/office/drawing/2016/5/9/chartex" xmlns:cx4="http://schemas.microsoft.com/office/drawing/2016/5/10/chartex" xmlns:cx5="http://schemas.microsoft.com/office/drawing/2016/5/11/chartex" xmlns:cx6="http://schemas.microsoft.com/office/drawing/2016/5/12/chartex" xmlns:cx7="http://schemas.microsoft.com/office/drawing/2016/5/13/chartex" xmlns:cx8="http://schemas.microsoft.com/office/drawing/2016/5/14/chartex" xmlns:mc="http://schemas.openxmlformats.org/markup-compatibility/2006" xmlns:aink="http://schemas.microsoft.com/office/drawing/2016/ink" xmlns:am3d="http://schemas.microsoft.com/office/drawing/2017/model3d" xmlns:o="urn:schemas-microsoft-com:office:office" xmlns:oel="http://schemas.microsoft.com/office/2019/extlst" xmlns:r="http://schemas.openxmlformats.org/officeDocument/2006/relationships" xmlns:m="http://schemas.openxmlformats.org/officeDocument/2006/math" xmlns:v="urn:schemas-microsoft-com:vml" xmlns:wp14="http://schemas.microsoft.com/office/word/2010/wordprocessingDrawing" xmlns:wp="http://schemas.openxmlformats.org/drawingml/2006/wordprocessingDrawing" xmlns:w10="urn:schemas-microsoft-com:office:word" xmlns:w="http://schemas.openxmlformats.org/wordprocessingml/2006/main" xmlns:w14="http://schemas.microsoft.com/office/word/2010/wordml" xmlns:w15="http://schemas.microsoft.com/office/word/2012/wordml" xmlns:w16cex="http://schemas.microsoft.com/office/word/2018/wordml/cex" xmlns:w16cid="http://schemas.microsoft.com/office/word/2016/wordml/cid" xmlns:w16="http://schemas.microsoft.com/office/word/2018/wordml" xmlns:w16du="http://schemas.microsoft.com/office/word/2023/wordml/word16du" xmlns:w16sdtdh="http://schemas.microsoft.com/office/word/2020/wordml/sdtdatahash" xmlns:w16se="http://schemas.microsoft.com/office/word/2015/wordml/symex" xmlns:wpg="http://schemas.microsoft.com/office/word/2010/wordprocessingGroup" xmlns:wpi="http://schemas.microsoft.com/office/word/2010/wordprocessingInk" xmlns:wne="http://schemas.microsoft.com/office/word/2006/wordml" xmlns:wps="http://schemas.microsoft.com/office/word/2010/wordprocessingShape" mc:Ignorable="w14 w15 w16se w16cid w16 w16cex w16sdtdh w16du wp14">
   <w:p>
     <w:pPr>
       <w:pStyle w:val="Header"/>
@@ -1630,13 +1828,13 @@
             </wp:anchor>
           </w:drawing>
         </mc:Choice>
-        <mc:Fallback xmlns:a="http://schemas.openxmlformats.org/drawingml/2006/main" xmlns:a14="http://schemas.microsoft.com/office/drawing/2010/main">
+        <mc:Fallback>
           <w:pict>
-            <v:shapetype id="_x0000_t202" coordsize="21600,21600" o:spt="202" path="m,l,21600r21600,l21600,xe" w14:anchorId="5FC45CF5">
+            <v:shapetype w14:anchorId="5FC45CF5" id="_x0000_t202" coordsize="21600,21600" o:spt="202" path="m,l,21600r21600,l21600,xe">
               <v:stroke joinstyle="miter"/>
               <v:path gradientshapeok="t" o:connecttype="rect"/>
             </v:shapetype>
-            <v:shape id="Text Box 22" style="position:absolute;left:0;text-align:left;margin-left:36pt;margin-top:35.35pt;width:99.4pt;height:17.65pt;z-index:-251645952;visibility:visible;mso-wrap-style:square;mso-width-percent:0;mso-height-percent:0;mso-wrap-distance-left:9pt;mso-wrap-distance-top:0;mso-wrap-distance-right:9pt;mso-wrap-distance-bottom:0;mso-position-horizontal:absolute;mso-position-horizontal-relative:page;mso-position-vertical:absolute;mso-position-vertical-relative:page;mso-width-percent:0;mso-height-percent:0;mso-width-relative:page;mso-height-relative:page;v-text-anchor:top" o:spid="_x0000_s1030" filled="f" stroked="f" type="#_x0000_t202" o:gfxdata="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">
+            <v:shape id="Text Box 22" o:spid="_x0000_s1026" type="#_x0000_t202" style="position:absolute;left:0;text-align:left;margin-left:36pt;margin-top:35.35pt;width:99.4pt;height:17.65pt;z-index:-251645952;visibility:visible;mso-wrap-style:square;mso-width-percent:0;mso-height-percent:0;mso-wrap-distance-left:9pt;mso-wrap-distance-top:0;mso-wrap-distance-right:9pt;mso-wrap-distance-bottom:0;mso-position-horizontal:absolute;mso-position-horizontal-relative:page;mso-position-vertical:absolute;mso-position-vertical-relative:page;mso-width-percent:0;mso-height-percent:0;mso-width-relative:page;mso-height-relative:page;v-text-anchor:top" o:gfxdata="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" filled="f" stroked="f">
               <v:textbox inset="0,0,0,0">
                 <w:txbxContent>
                   <w:p>
@@ -1654,15 +1852,7 @@
                         <w:color w:val="A7A8A7"/>
                         <w:sz w:val="28"/>
                       </w:rPr>
-                      <w:t>Appendix 6</w:t>
-                    </w:r>
-                    <w:r>
-                      <w:rPr>
-                        <w:b/>
-                        <w:color w:val="A7A8A7"/>
-                        <w:sz w:val="28"/>
-                      </w:rPr>
-                      <w:t>B</w:t>
+                      <w:t>Appendix 6B</w:t>
                     </w:r>
                   </w:p>
                 </w:txbxContent>
@@ -1773,9 +1963,9 @@
             </wp:anchor>
           </w:drawing>
         </mc:Choice>
-        <mc:Fallback xmlns:a="http://schemas.openxmlformats.org/drawingml/2006/main" xmlns:a14="http://schemas.microsoft.com/office/drawing/2010/main">
+        <mc:Fallback>
           <w:pict>
-            <v:shape id="Text Box 21" style="position:absolute;left:0;text-align:left;margin-left:508.75pt;margin-top:34.95pt;width:30.8pt;height:17.65pt;z-index:-251648000;visibility:visible;mso-wrap-style:square;mso-width-percent:0;mso-height-percent:0;mso-wrap-distance-left:9pt;mso-wrap-distance-top:0;mso-wrap-distance-right:9pt;mso-wrap-distance-bottom:0;mso-position-horizontal:absolute;mso-position-horizontal-relative:page;mso-position-vertical:absolute;mso-position-vertical-relative:page;mso-width-percent:0;mso-height-percent:0;mso-width-relative:page;mso-height-relative:page;v-text-anchor:top" o:spid="_x0000_s1031" filled="f" stroked="f" type="#_x0000_t202" o:gfxdata="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" w14:anchorId="7A2DA846">
+            <v:shape w14:anchorId="7A2DA846" id="Text Box 21" o:spid="_x0000_s1027" type="#_x0000_t202" style="position:absolute;left:0;text-align:left;margin-left:508.75pt;margin-top:34.95pt;width:30.8pt;height:17.65pt;z-index:-251648000;visibility:visible;mso-wrap-style:square;mso-width-percent:0;mso-height-percent:0;mso-wrap-distance-left:9pt;mso-wrap-distance-top:0;mso-wrap-distance-right:9pt;mso-wrap-distance-bottom:0;mso-position-horizontal:absolute;mso-position-horizontal-relative:page;mso-position-vertical:absolute;mso-position-vertical-relative:page;mso-width-percent:0;mso-height-percent:0;mso-width-relative:page;mso-height-relative:page;v-text-anchor:top" o:gfxdata="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" filled="f" stroked="f">
               <v:textbox inset="0,0,0,0">
                 <w:txbxContent>
                   <w:p>
@@ -1817,7 +2007,7 @@
 </file>
 
 <file path=word/numbering.xml><?xml version="1.0" encoding="utf-8"?>
-<w:numbering xmlns:wpc="http://schemas.microsoft.com/office/word/2010/wordprocessingCanvas" xmlns:cx="http://schemas.microsoft.com/office/drawing/2014/chartex" xmlns:cx1="http://schemas.microsoft.com/office/drawing/2015/9/8/chartex" xmlns:cx2="http://schemas.microsoft.com/office/drawing/2015/10/21/chartex" xmlns:cx3="http://schemas.microsoft.com/office/drawing/2016/5/9/chartex" xmlns:cx4="http://schemas.microsoft.com/office/drawing/2016/5/10/chartex" xmlns:cx5="http://schemas.microsoft.com/office/drawing/2016/5/11/chartex" xmlns:cx6="http://schemas.microsoft.com/office/drawing/2016/5/12/chartex" xmlns:cx7="http://schemas.microsoft.com/office/drawing/2016/5/13/chartex" xmlns:cx8="http://schemas.microsoft.com/office/drawing/2016/5/14/chartex" xmlns:mc="http://schemas.openxmlformats.org/markup-compatibility/2006" xmlns:aink="http://schemas.microsoft.com/office/drawing/2016/ink" xmlns:am3d="http://schemas.microsoft.com/office/drawing/2017/model3d" xmlns:o="urn:schemas-microsoft-com:office:office" xmlns:oel="http://schemas.microsoft.com/office/2019/extlst" xmlns:r="http://schemas.openxmlformats.org/officeDocument/2006/relationships" xmlns:m="http://schemas.openxmlformats.org/officeDocument/2006/math" xmlns:v="urn:schemas-microsoft-com:vml" xmlns:wp14="http://schemas.microsoft.com/office/word/2010/wordprocessingDrawing" xmlns:wp="http://schemas.openxmlformats.org/drawingml/2006/wordprocessingDrawing" xmlns:w10="urn:schemas-microsoft-com:office:word" xmlns:w="http://schemas.openxmlformats.org/wordprocessingml/2006/main" xmlns:w14="http://schemas.microsoft.com/office/word/2010/wordml" xmlns:w15="http://schemas.microsoft.com/office/word/2012/wordml" xmlns:w16cex="http://schemas.microsoft.com/office/word/2018/wordml/cex" xmlns:w16cid="http://schemas.microsoft.com/office/word/2016/wordml/cid" xmlns:w16="http://schemas.microsoft.com/office/word/2018/wordml" xmlns:w16sdtdh="http://schemas.microsoft.com/office/word/2020/wordml/sdtdatahash" xmlns:w16se="http://schemas.microsoft.com/office/word/2015/wordml/symex" xmlns:wpg="http://schemas.microsoft.com/office/word/2010/wordprocessingGroup" xmlns:wpi="http://schemas.microsoft.com/office/word/2010/wordprocessingInk" xmlns:wne="http://schemas.microsoft.com/office/word/2006/wordml" xmlns:wps="http://schemas.microsoft.com/office/word/2010/wordprocessingShape" mc:Ignorable="w14 w15 w16se w16cid w16 w16cex w16sdtdh wp14">
+<w:numbering xmlns:wpc="http://schemas.microsoft.com/office/word/2010/wordprocessingCanvas" xmlns:cx="http://schemas.microsoft.com/office/drawing/2014/chartex" xmlns:cx1="http://schemas.microsoft.com/office/drawing/2015/9/8/chartex" xmlns:cx2="http://schemas.microsoft.com/office/drawing/2015/10/21/chartex" xmlns:cx3="http://schemas.microsoft.com/office/drawing/2016/5/9/chartex" xmlns:cx4="http://schemas.microsoft.com/office/drawing/2016/5/10/chartex" xmlns:cx5="http://schemas.microsoft.com/office/drawing/2016/5/11/chartex" xmlns:cx6="http://schemas.microsoft.com/office/drawing/2016/5/12/chartex" xmlns:cx7="http://schemas.microsoft.com/office/drawing/2016/5/13/chartex" xmlns:cx8="http://schemas.microsoft.com/office/drawing/2016/5/14/chartex" xmlns:mc="http://schemas.openxmlformats.org/markup-compatibility/2006" xmlns:aink="http://schemas.microsoft.com/office/drawing/2016/ink" xmlns:am3d="http://schemas.microsoft.com/office/drawing/2017/model3d" xmlns:o="urn:schemas-microsoft-com:office:office" xmlns:oel="http://schemas.microsoft.com/office/2019/extlst" xmlns:r="http://schemas.openxmlformats.org/officeDocument/2006/relationships" xmlns:m="http://schemas.openxmlformats.org/officeDocument/2006/math" xmlns:v="urn:schemas-microsoft-com:vml" xmlns:wp14="http://schemas.microsoft.com/office/word/2010/wordprocessingDrawing" xmlns:wp="http://schemas.openxmlformats.org/drawingml/2006/wordprocessingDrawing" xmlns:w10="urn:schemas-microsoft-com:office:word" xmlns:w="http://schemas.openxmlformats.org/wordprocessingml/2006/main" xmlns:w14="http://schemas.microsoft.com/office/word/2010/wordml" xmlns:w15="http://schemas.microsoft.com/office/word/2012/wordml" xmlns:w16cex="http://schemas.microsoft.com/office/word/2018/wordml/cex" xmlns:w16cid="http://schemas.microsoft.com/office/word/2016/wordml/cid" xmlns:w16="http://schemas.microsoft.com/office/word/2018/wordml" xmlns:w16du="http://schemas.microsoft.com/office/word/2023/wordml/word16du" xmlns:w16sdtdh="http://schemas.microsoft.com/office/word/2020/wordml/sdtdatahash" xmlns:w16se="http://schemas.microsoft.com/office/word/2015/wordml/symex" xmlns:wpg="http://schemas.microsoft.com/office/word/2010/wordprocessingGroup" xmlns:wpi="http://schemas.microsoft.com/office/word/2010/wordprocessingInk" xmlns:wne="http://schemas.microsoft.com/office/word/2006/wordml" xmlns:wps="http://schemas.microsoft.com/office/word/2010/wordprocessingShape" mc:Ignorable="w14 w15 w16se w16cid w16 w16cex w16sdtdh w16du wp14">
   <w:abstractNum w:abstractNumId="0" w15:restartNumberingAfterBreak="0">
     <w:nsid w:val="168056B4"/>
     <w:multiLevelType w:val="hybridMultilevel"/>
@@ -2275,6 +2465,155 @@
     </w:lvl>
   </w:abstractNum>
   <w:abstractNum w:abstractNumId="4" w15:restartNumberingAfterBreak="0">
+    <w:nsid w:val="1FF23D63"/>
+    <w:multiLevelType w:val="multilevel"/>
+    <w:tmpl w:val="A3AA1F96"/>
+    <w:lvl w:ilvl="0">
+      <w:start w:val="1"/>
+      <w:numFmt w:val="bullet"/>
+      <w:lvlText w:val=""/>
+      <w:lvlJc w:val="left"/>
+      <w:pPr>
+        <w:tabs>
+          <w:tab w:val="num" w:pos="720"/>
+        </w:tabs>
+        <w:ind w:left="720" w:hanging="360"/>
+      </w:pPr>
+      <w:rPr>
+        <w:rFonts w:ascii="Symbol" w:hAnsi="Symbol" w:hint="default"/>
+        <w:sz w:val="20"/>
+      </w:rPr>
+    </w:lvl>
+    <w:lvl w:ilvl="1" w:tentative="1">
+      <w:start w:val="1"/>
+      <w:numFmt w:val="bullet"/>
+      <w:lvlText w:val=""/>
+      <w:lvlJc w:val="left"/>
+      <w:pPr>
+        <w:tabs>
+          <w:tab w:val="num" w:pos="1440"/>
+        </w:tabs>
+        <w:ind w:left="1440" w:hanging="360"/>
+      </w:pPr>
+      <w:rPr>
+        <w:rFonts w:ascii="Symbol" w:hAnsi="Symbol" w:hint="default"/>
+        <w:sz w:val="20"/>
+      </w:rPr>
+    </w:lvl>
+    <w:lvl w:ilvl="2" w:tentative="1">
+      <w:start w:val="1"/>
+      <w:numFmt w:val="bullet"/>
+      <w:lvlText w:val=""/>
+      <w:lvlJc w:val="left"/>
+      <w:pPr>
+        <w:tabs>
+          <w:tab w:val="num" w:pos="2160"/>
+        </w:tabs>
+        <w:ind w:left="2160" w:hanging="360"/>
+      </w:pPr>
+      <w:rPr>
+        <w:rFonts w:ascii="Symbol" w:hAnsi="Symbol" w:hint="default"/>
+        <w:sz w:val="20"/>
+      </w:rPr>
+    </w:lvl>
+    <w:lvl w:ilvl="3" w:tentative="1">
+      <w:start w:val="1"/>
+      <w:numFmt w:val="bullet"/>
+      <w:lvlText w:val=""/>
+      <w:lvlJc w:val="left"/>
+      <w:pPr>
+        <w:tabs>
+          <w:tab w:val="num" w:pos="2880"/>
+        </w:tabs>
+        <w:ind w:left="2880" w:hanging="360"/>
+      </w:pPr>
+      <w:rPr>
+        <w:rFonts w:ascii="Symbol" w:hAnsi="Symbol" w:hint="default"/>
+        <w:sz w:val="20"/>
+      </w:rPr>
+    </w:lvl>
+    <w:lvl w:ilvl="4" w:tentative="1">
+      <w:start w:val="1"/>
+      <w:numFmt w:val="bullet"/>
+      <w:lvlText w:val=""/>
+      <w:lvlJc w:val="left"/>
+      <w:pPr>
+        <w:tabs>
+          <w:tab w:val="num" w:pos="3600"/>
+        </w:tabs>
+        <w:ind w:left="3600" w:hanging="360"/>
+      </w:pPr>
+      <w:rPr>
+        <w:rFonts w:ascii="Symbol" w:hAnsi="Symbol" w:hint="default"/>
+        <w:sz w:val="20"/>
+      </w:rPr>
+    </w:lvl>
+    <w:lvl w:ilvl="5" w:tentative="1">
+      <w:start w:val="1"/>
+      <w:numFmt w:val="bullet"/>
+      <w:lvlText w:val=""/>
+      <w:lvlJc w:val="left"/>
+      <w:pPr>
+        <w:tabs>
+          <w:tab w:val="num" w:pos="4320"/>
+        </w:tabs>
+        <w:ind w:left="4320" w:hanging="360"/>
+      </w:pPr>
+      <w:rPr>
+        <w:rFonts w:ascii="Symbol" w:hAnsi="Symbol" w:hint="default"/>
+        <w:sz w:val="20"/>
+      </w:rPr>
+    </w:lvl>
+    <w:lvl w:ilvl="6" w:tentative="1">
+      <w:start w:val="1"/>
+      <w:numFmt w:val="bullet"/>
+      <w:lvlText w:val=""/>
+      <w:lvlJc w:val="left"/>
+      <w:pPr>
+        <w:tabs>
+          <w:tab w:val="num" w:pos="5040"/>
+        </w:tabs>
+        <w:ind w:left="5040" w:hanging="360"/>
+      </w:pPr>
+      <w:rPr>
+        <w:rFonts w:ascii="Symbol" w:hAnsi="Symbol" w:hint="default"/>
+        <w:sz w:val="20"/>
+      </w:rPr>
+    </w:lvl>
+    <w:lvl w:ilvl="7" w:tentative="1">
+      <w:start w:val="1"/>
+      <w:numFmt w:val="bullet"/>
+      <w:lvlText w:val=""/>
+      <w:lvlJc w:val="left"/>
+      <w:pPr>
+        <w:tabs>
+          <w:tab w:val="num" w:pos="5760"/>
+        </w:tabs>
+        <w:ind w:left="5760" w:hanging="360"/>
+      </w:pPr>
+      <w:rPr>
+        <w:rFonts w:ascii="Symbol" w:hAnsi="Symbol" w:hint="default"/>
+        <w:sz w:val="20"/>
+      </w:rPr>
+    </w:lvl>
+    <w:lvl w:ilvl="8" w:tentative="1">
+      <w:start w:val="1"/>
+      <w:numFmt w:val="bullet"/>
+      <w:lvlText w:val=""/>
+      <w:lvlJc w:val="left"/>
+      <w:pPr>
+        <w:tabs>
+          <w:tab w:val="num" w:pos="6480"/>
+        </w:tabs>
+        <w:ind w:left="6480" w:hanging="360"/>
+      </w:pPr>
+      <w:rPr>
+        <w:rFonts w:ascii="Symbol" w:hAnsi="Symbol" w:hint="default"/>
+        <w:sz w:val="20"/>
+      </w:rPr>
+    </w:lvl>
+  </w:abstractNum>
+  <w:abstractNum w:abstractNumId="5" w15:restartNumberingAfterBreak="0">
     <w:nsid w:val="236D3AB0"/>
     <w:multiLevelType w:val="hybridMultilevel"/>
     <w:tmpl w:val="832C9E40"/>
@@ -2394,7 +2733,156 @@
       </w:rPr>
     </w:lvl>
   </w:abstractNum>
-  <w:abstractNum w:abstractNumId="5" w15:restartNumberingAfterBreak="0">
+  <w:abstractNum w:abstractNumId="6" w15:restartNumberingAfterBreak="0">
+    <w:nsid w:val="2B911612"/>
+    <w:multiLevelType w:val="multilevel"/>
+    <w:tmpl w:val="A8D232AA"/>
+    <w:lvl w:ilvl="0">
+      <w:start w:val="1"/>
+      <w:numFmt w:val="bullet"/>
+      <w:lvlText w:val=""/>
+      <w:lvlJc w:val="left"/>
+      <w:pPr>
+        <w:tabs>
+          <w:tab w:val="num" w:pos="720"/>
+        </w:tabs>
+        <w:ind w:left="720" w:hanging="360"/>
+      </w:pPr>
+      <w:rPr>
+        <w:rFonts w:ascii="Symbol" w:hAnsi="Symbol" w:hint="default"/>
+        <w:sz w:val="20"/>
+      </w:rPr>
+    </w:lvl>
+    <w:lvl w:ilvl="1" w:tentative="1">
+      <w:start w:val="1"/>
+      <w:numFmt w:val="bullet"/>
+      <w:lvlText w:val=""/>
+      <w:lvlJc w:val="left"/>
+      <w:pPr>
+        <w:tabs>
+          <w:tab w:val="num" w:pos="1440"/>
+        </w:tabs>
+        <w:ind w:left="1440" w:hanging="360"/>
+      </w:pPr>
+      <w:rPr>
+        <w:rFonts w:ascii="Symbol" w:hAnsi="Symbol" w:hint="default"/>
+        <w:sz w:val="20"/>
+      </w:rPr>
+    </w:lvl>
+    <w:lvl w:ilvl="2" w:tentative="1">
+      <w:start w:val="1"/>
+      <w:numFmt w:val="bullet"/>
+      <w:lvlText w:val=""/>
+      <w:lvlJc w:val="left"/>
+      <w:pPr>
+        <w:tabs>
+          <w:tab w:val="num" w:pos="2160"/>
+        </w:tabs>
+        <w:ind w:left="2160" w:hanging="360"/>
+      </w:pPr>
+      <w:rPr>
+        <w:rFonts w:ascii="Symbol" w:hAnsi="Symbol" w:hint="default"/>
+        <w:sz w:val="20"/>
+      </w:rPr>
+    </w:lvl>
+    <w:lvl w:ilvl="3" w:tentative="1">
+      <w:start w:val="1"/>
+      <w:numFmt w:val="bullet"/>
+      <w:lvlText w:val=""/>
+      <w:lvlJc w:val="left"/>
+      <w:pPr>
+        <w:tabs>
+          <w:tab w:val="num" w:pos="2880"/>
+        </w:tabs>
+        <w:ind w:left="2880" w:hanging="360"/>
+      </w:pPr>
+      <w:rPr>
+        <w:rFonts w:ascii="Symbol" w:hAnsi="Symbol" w:hint="default"/>
+        <w:sz w:val="20"/>
+      </w:rPr>
+    </w:lvl>
+    <w:lvl w:ilvl="4" w:tentative="1">
+      <w:start w:val="1"/>
+      <w:numFmt w:val="bullet"/>
+      <w:lvlText w:val=""/>
+      <w:lvlJc w:val="left"/>
+      <w:pPr>
+        <w:tabs>
+          <w:tab w:val="num" w:pos="3600"/>
+        </w:tabs>
+        <w:ind w:left="3600" w:hanging="360"/>
+      </w:pPr>
+      <w:rPr>
+        <w:rFonts w:ascii="Symbol" w:hAnsi="Symbol" w:hint="default"/>
+        <w:sz w:val="20"/>
+      </w:rPr>
+    </w:lvl>
+    <w:lvl w:ilvl="5" w:tentative="1">
+      <w:start w:val="1"/>
+      <w:numFmt w:val="bullet"/>
+      <w:lvlText w:val=""/>
+      <w:lvlJc w:val="left"/>
+      <w:pPr>
+        <w:tabs>
+          <w:tab w:val="num" w:pos="4320"/>
+        </w:tabs>
+        <w:ind w:left="4320" w:hanging="360"/>
+      </w:pPr>
+      <w:rPr>
+        <w:rFonts w:ascii="Symbol" w:hAnsi="Symbol" w:hint="default"/>
+        <w:sz w:val="20"/>
+      </w:rPr>
+    </w:lvl>
+    <w:lvl w:ilvl="6" w:tentative="1">
+      <w:start w:val="1"/>
+      <w:numFmt w:val="bullet"/>
+      <w:lvlText w:val=""/>
+      <w:lvlJc w:val="left"/>
+      <w:pPr>
+        <w:tabs>
+          <w:tab w:val="num" w:pos="5040"/>
+        </w:tabs>
+        <w:ind w:left="5040" w:hanging="360"/>
+      </w:pPr>
+      <w:rPr>
+        <w:rFonts w:ascii="Symbol" w:hAnsi="Symbol" w:hint="default"/>
+        <w:sz w:val="20"/>
+      </w:rPr>
+    </w:lvl>
+    <w:lvl w:ilvl="7" w:tentative="1">
+      <w:start w:val="1"/>
+      <w:numFmt w:val="bullet"/>
+      <w:lvlText w:val=""/>
+      <w:lvlJc w:val="left"/>
+      <w:pPr>
+        <w:tabs>
+          <w:tab w:val="num" w:pos="5760"/>
+        </w:tabs>
+        <w:ind w:left="5760" w:hanging="360"/>
+      </w:pPr>
+      <w:rPr>
+        <w:rFonts w:ascii="Symbol" w:hAnsi="Symbol" w:hint="default"/>
+        <w:sz w:val="20"/>
+      </w:rPr>
+    </w:lvl>
+    <w:lvl w:ilvl="8" w:tentative="1">
+      <w:start w:val="1"/>
+      <w:numFmt w:val="bullet"/>
+      <w:lvlText w:val=""/>
+      <w:lvlJc w:val="left"/>
+      <w:pPr>
+        <w:tabs>
+          <w:tab w:val="num" w:pos="6480"/>
+        </w:tabs>
+        <w:ind w:left="6480" w:hanging="360"/>
+      </w:pPr>
+      <w:rPr>
+        <w:rFonts w:ascii="Symbol" w:hAnsi="Symbol" w:hint="default"/>
+        <w:sz w:val="20"/>
+      </w:rPr>
+    </w:lvl>
+  </w:abstractNum>
+  <w:abstractNum w:abstractNumId="7" w15:restartNumberingAfterBreak="0">
     <w:nsid w:val="3125106F"/>
     <w:multiLevelType w:val="hybridMultilevel"/>
     <w:tmpl w:val="365CD48E"/>
@@ -2510,7 +2998,7 @@
       </w:rPr>
     </w:lvl>
   </w:abstractNum>
-  <w:abstractNum w:abstractNumId="6" w15:restartNumberingAfterBreak="0">
+  <w:abstractNum w:abstractNumId="8" w15:restartNumberingAfterBreak="0">
     <w:nsid w:val="3827636A"/>
     <w:multiLevelType w:val="hybridMultilevel"/>
     <w:tmpl w:val="3D1A8A3E"/>
@@ -2637,7 +3125,7 @@
       </w:rPr>
     </w:lvl>
   </w:abstractNum>
-  <w:abstractNum w:abstractNumId="7" w15:restartNumberingAfterBreak="0">
+  <w:abstractNum w:abstractNumId="9" w15:restartNumberingAfterBreak="0">
     <w:nsid w:val="3864159B"/>
     <w:multiLevelType w:val="hybridMultilevel"/>
     <w:tmpl w:val="22161194"/>
@@ -2757,7 +3245,7 @@
       </w:rPr>
     </w:lvl>
   </w:abstractNum>
-  <w:abstractNum w:abstractNumId="8" w15:restartNumberingAfterBreak="0">
+  <w:abstractNum w:abstractNumId="10" w15:restartNumberingAfterBreak="0">
     <w:nsid w:val="3C6A664A"/>
     <w:multiLevelType w:val="hybridMultilevel"/>
     <w:tmpl w:val="C3644E58"/>
@@ -2873,7 +3361,7 @@
       </w:rPr>
     </w:lvl>
   </w:abstractNum>
-  <w:abstractNum w:abstractNumId="9" w15:restartNumberingAfterBreak="0">
+  <w:abstractNum w:abstractNumId="11" w15:restartNumberingAfterBreak="0">
     <w:nsid w:val="3F62498C"/>
     <w:multiLevelType w:val="hybridMultilevel"/>
     <w:tmpl w:val="7264F600"/>
@@ -2993,7 +3481,7 @@
       </w:rPr>
     </w:lvl>
   </w:abstractNum>
-  <w:abstractNum w:abstractNumId="10" w15:restartNumberingAfterBreak="0">
+  <w:abstractNum w:abstractNumId="12" w15:restartNumberingAfterBreak="0">
     <w:nsid w:val="43D33CE8"/>
     <w:multiLevelType w:val="hybridMultilevel"/>
     <w:tmpl w:val="2BC8FFA8"/>
@@ -3089,7 +3577,156 @@
       </w:pPr>
     </w:lvl>
   </w:abstractNum>
-  <w:abstractNum w:abstractNumId="11" w15:restartNumberingAfterBreak="0">
+  <w:abstractNum w:abstractNumId="13" w15:restartNumberingAfterBreak="0">
+    <w:nsid w:val="44A375D9"/>
+    <w:multiLevelType w:val="multilevel"/>
+    <w:tmpl w:val="A2C6EE8E"/>
+    <w:lvl w:ilvl="0">
+      <w:start w:val="1"/>
+      <w:numFmt w:val="bullet"/>
+      <w:lvlText w:val=""/>
+      <w:lvlJc w:val="left"/>
+      <w:pPr>
+        <w:tabs>
+          <w:tab w:val="num" w:pos="720"/>
+        </w:tabs>
+        <w:ind w:left="720" w:hanging="360"/>
+      </w:pPr>
+      <w:rPr>
+        <w:rFonts w:ascii="Symbol" w:hAnsi="Symbol" w:hint="default"/>
+        <w:sz w:val="20"/>
+      </w:rPr>
+    </w:lvl>
+    <w:lvl w:ilvl="1" w:tentative="1">
+      <w:start w:val="1"/>
+      <w:numFmt w:val="bullet"/>
+      <w:lvlText w:val=""/>
+      <w:lvlJc w:val="left"/>
+      <w:pPr>
+        <w:tabs>
+          <w:tab w:val="num" w:pos="1440"/>
+        </w:tabs>
+        <w:ind w:left="1440" w:hanging="360"/>
+      </w:pPr>
+      <w:rPr>
+        <w:rFonts w:ascii="Symbol" w:hAnsi="Symbol" w:hint="default"/>
+        <w:sz w:val="20"/>
+      </w:rPr>
+    </w:lvl>
+    <w:lvl w:ilvl="2" w:tentative="1">
+      <w:start w:val="1"/>
+      <w:numFmt w:val="bullet"/>
+      <w:lvlText w:val=""/>
+      <w:lvlJc w:val="left"/>
+      <w:pPr>
+        <w:tabs>
+          <w:tab w:val="num" w:pos="2160"/>
+        </w:tabs>
+        <w:ind w:left="2160" w:hanging="360"/>
+      </w:pPr>
+      <w:rPr>
+        <w:rFonts w:ascii="Symbol" w:hAnsi="Symbol" w:hint="default"/>
+        <w:sz w:val="20"/>
+      </w:rPr>
+    </w:lvl>
+    <w:lvl w:ilvl="3" w:tentative="1">
+      <w:start w:val="1"/>
+      <w:numFmt w:val="bullet"/>
+      <w:lvlText w:val=""/>
+      <w:lvlJc w:val="left"/>
+      <w:pPr>
+        <w:tabs>
+          <w:tab w:val="num" w:pos="2880"/>
+        </w:tabs>
+        <w:ind w:left="2880" w:hanging="360"/>
+      </w:pPr>
+      <w:rPr>
+        <w:rFonts w:ascii="Symbol" w:hAnsi="Symbol" w:hint="default"/>
+        <w:sz w:val="20"/>
+      </w:rPr>
+    </w:lvl>
+    <w:lvl w:ilvl="4" w:tentative="1">
+      <w:start w:val="1"/>
+      <w:numFmt w:val="bullet"/>
+      <w:lvlText w:val=""/>
+      <w:lvlJc w:val="left"/>
+      <w:pPr>
+        <w:tabs>
+          <w:tab w:val="num" w:pos="3600"/>
+        </w:tabs>
+        <w:ind w:left="3600" w:hanging="360"/>
+      </w:pPr>
+      <w:rPr>
+        <w:rFonts w:ascii="Symbol" w:hAnsi="Symbol" w:hint="default"/>
+        <w:sz w:val="20"/>
+      </w:rPr>
+    </w:lvl>
+    <w:lvl w:ilvl="5" w:tentative="1">
+      <w:start w:val="1"/>
+      <w:numFmt w:val="bullet"/>
+      <w:lvlText w:val=""/>
+      <w:lvlJc w:val="left"/>
+      <w:pPr>
+        <w:tabs>
+          <w:tab w:val="num" w:pos="4320"/>
+        </w:tabs>
+        <w:ind w:left="4320" w:hanging="360"/>
+      </w:pPr>
+      <w:rPr>
+        <w:rFonts w:ascii="Symbol" w:hAnsi="Symbol" w:hint="default"/>
+        <w:sz w:val="20"/>
+      </w:rPr>
+    </w:lvl>
+    <w:lvl w:ilvl="6" w:tentative="1">
+      <w:start w:val="1"/>
+      <w:numFmt w:val="bullet"/>
+      <w:lvlText w:val=""/>
+      <w:lvlJc w:val="left"/>
+      <w:pPr>
+        <w:tabs>
+          <w:tab w:val="num" w:pos="5040"/>
+        </w:tabs>
+        <w:ind w:left="5040" w:hanging="360"/>
+      </w:pPr>
+      <w:rPr>
+        <w:rFonts w:ascii="Symbol" w:hAnsi="Symbol" w:hint="default"/>
+        <w:sz w:val="20"/>
+      </w:rPr>
+    </w:lvl>
+    <w:lvl w:ilvl="7" w:tentative="1">
+      <w:start w:val="1"/>
+      <w:numFmt w:val="bullet"/>
+      <w:lvlText w:val=""/>
+      <w:lvlJc w:val="left"/>
+      <w:pPr>
+        <w:tabs>
+          <w:tab w:val="num" w:pos="5760"/>
+        </w:tabs>
+        <w:ind w:left="5760" w:hanging="360"/>
+      </w:pPr>
+      <w:rPr>
+        <w:rFonts w:ascii="Symbol" w:hAnsi="Symbol" w:hint="default"/>
+        <w:sz w:val="20"/>
+      </w:rPr>
+    </w:lvl>
+    <w:lvl w:ilvl="8" w:tentative="1">
+      <w:start w:val="1"/>
+      <w:numFmt w:val="bullet"/>
+      <w:lvlText w:val=""/>
+      <w:lvlJc w:val="left"/>
+      <w:pPr>
+        <w:tabs>
+          <w:tab w:val="num" w:pos="6480"/>
+        </w:tabs>
+        <w:ind w:left="6480" w:hanging="360"/>
+      </w:pPr>
+      <w:rPr>
+        <w:rFonts w:ascii="Symbol" w:hAnsi="Symbol" w:hint="default"/>
+        <w:sz w:val="20"/>
+      </w:rPr>
+    </w:lvl>
+  </w:abstractNum>
+  <w:abstractNum w:abstractNumId="14" w15:restartNumberingAfterBreak="0">
     <w:nsid w:val="49DE1339"/>
     <w:multiLevelType w:val="hybridMultilevel"/>
     <w:tmpl w:val="2D72B2BA"/>
@@ -3212,7 +3849,7 @@
       </w:rPr>
     </w:lvl>
   </w:abstractNum>
-  <w:abstractNum w:abstractNumId="12" w15:restartNumberingAfterBreak="0">
+  <w:abstractNum w:abstractNumId="15" w15:restartNumberingAfterBreak="0">
     <w:nsid w:val="4E8D420C"/>
     <w:multiLevelType w:val="hybridMultilevel"/>
     <w:tmpl w:val="67AC9B3E"/>
@@ -3308,7 +3945,7 @@
       </w:pPr>
     </w:lvl>
   </w:abstractNum>
-  <w:abstractNum w:abstractNumId="13" w15:restartNumberingAfterBreak="0">
+  <w:abstractNum w:abstractNumId="16" w15:restartNumberingAfterBreak="0">
     <w:nsid w:val="54643C1B"/>
     <w:multiLevelType w:val="hybridMultilevel"/>
     <w:tmpl w:val="0FB01E84"/>
@@ -3424,7 +4061,7 @@
       </w:rPr>
     </w:lvl>
   </w:abstractNum>
-  <w:abstractNum w:abstractNumId="14" w15:restartNumberingAfterBreak="0">
+  <w:abstractNum w:abstractNumId="17" w15:restartNumberingAfterBreak="0">
     <w:nsid w:val="573D7981"/>
     <w:multiLevelType w:val="hybridMultilevel"/>
     <w:tmpl w:val="5CF8F0F6"/>
@@ -3551,7 +4188,7 @@
       </w:rPr>
     </w:lvl>
   </w:abstractNum>
-  <w:abstractNum w:abstractNumId="15" w15:restartNumberingAfterBreak="0">
+  <w:abstractNum w:abstractNumId="18" w15:restartNumberingAfterBreak="0">
     <w:nsid w:val="696F14B2"/>
     <w:multiLevelType w:val="hybridMultilevel"/>
     <w:tmpl w:val="669E2186"/>
@@ -3640,7 +4277,7 @@
       </w:pPr>
     </w:lvl>
   </w:abstractNum>
-  <w:abstractNum w:abstractNumId="16" w15:restartNumberingAfterBreak="0">
+  <w:abstractNum w:abstractNumId="19" w15:restartNumberingAfterBreak="0">
     <w:nsid w:val="6E433EC1"/>
     <w:multiLevelType w:val="hybridMultilevel"/>
     <w:tmpl w:val="0066892E"/>
@@ -3767,7 +4404,7 @@
       </w:rPr>
     </w:lvl>
   </w:abstractNum>
-  <w:abstractNum w:abstractNumId="17" w15:restartNumberingAfterBreak="0">
+  <w:abstractNum w:abstractNumId="20" w15:restartNumberingAfterBreak="0">
     <w:nsid w:val="71B91DBB"/>
     <w:multiLevelType w:val="hybridMultilevel"/>
     <w:tmpl w:val="7B80673E"/>
@@ -3894,7 +4531,7 @@
       </w:rPr>
     </w:lvl>
   </w:abstractNum>
-  <w:abstractNum w:abstractNumId="18" w15:restartNumberingAfterBreak="0">
+  <w:abstractNum w:abstractNumId="21" w15:restartNumberingAfterBreak="0">
     <w:nsid w:val="74570619"/>
     <w:multiLevelType w:val="hybridMultilevel"/>
     <w:tmpl w:val="1ECE4FC2"/>
@@ -4017,7 +4654,7 @@
       </w:rPr>
     </w:lvl>
   </w:abstractNum>
-  <w:abstractNum w:abstractNumId="19" w15:restartNumberingAfterBreak="0">
+  <w:abstractNum w:abstractNumId="22" w15:restartNumberingAfterBreak="0">
     <w:nsid w:val="79004586"/>
     <w:multiLevelType w:val="hybridMultilevel"/>
     <w:tmpl w:val="CA165D42"/>
@@ -4130,7 +4767,7 @@
       </w:rPr>
     </w:lvl>
   </w:abstractNum>
-  <w:abstractNum w:abstractNumId="20" w15:restartNumberingAfterBreak="0">
+  <w:abstractNum w:abstractNumId="23" w15:restartNumberingAfterBreak="0">
     <w:nsid w:val="7C872D2E"/>
     <w:multiLevelType w:val="hybridMultilevel"/>
     <w:tmpl w:val="DAB27324"/>
@@ -4226,7 +4863,7 @@
       </w:pPr>
     </w:lvl>
   </w:abstractNum>
-  <w:abstractNum w:abstractNumId="21" w15:restartNumberingAfterBreak="0">
+  <w:abstractNum w:abstractNumId="24" w15:restartNumberingAfterBreak="0">
     <w:nsid w:val="7DEF00A6"/>
     <w:multiLevelType w:val="hybridMultilevel"/>
     <w:tmpl w:val="3D901AFC"/>
@@ -4342,7 +4979,156 @@
       </w:rPr>
     </w:lvl>
   </w:abstractNum>
-  <w:abstractNum w:abstractNumId="22" w15:restartNumberingAfterBreak="0">
+  <w:abstractNum w:abstractNumId="25" w15:restartNumberingAfterBreak="0">
+    <w:nsid w:val="7EE2071D"/>
+    <w:multiLevelType w:val="multilevel"/>
+    <w:tmpl w:val="301AB63A"/>
+    <w:lvl w:ilvl="0">
+      <w:start w:val="1"/>
+      <w:numFmt w:val="bullet"/>
+      <w:lvlText w:val=""/>
+      <w:lvlJc w:val="left"/>
+      <w:pPr>
+        <w:tabs>
+          <w:tab w:val="num" w:pos="720"/>
+        </w:tabs>
+        <w:ind w:left="720" w:hanging="360"/>
+      </w:pPr>
+      <w:rPr>
+        <w:rFonts w:ascii="Symbol" w:hAnsi="Symbol" w:hint="default"/>
+        <w:sz w:val="20"/>
+      </w:rPr>
+    </w:lvl>
+    <w:lvl w:ilvl="1" w:tentative="1">
+      <w:start w:val="1"/>
+      <w:numFmt w:val="bullet"/>
+      <w:lvlText w:val=""/>
+      <w:lvlJc w:val="left"/>
+      <w:pPr>
+        <w:tabs>
+          <w:tab w:val="num" w:pos="1440"/>
+        </w:tabs>
+        <w:ind w:left="1440" w:hanging="360"/>
+      </w:pPr>
+      <w:rPr>
+        <w:rFonts w:ascii="Symbol" w:hAnsi="Symbol" w:hint="default"/>
+        <w:sz w:val="20"/>
+      </w:rPr>
+    </w:lvl>
+    <w:lvl w:ilvl="2" w:tentative="1">
+      <w:start w:val="1"/>
+      <w:numFmt w:val="bullet"/>
+      <w:lvlText w:val=""/>
+      <w:lvlJc w:val="left"/>
+      <w:pPr>
+        <w:tabs>
+          <w:tab w:val="num" w:pos="2160"/>
+        </w:tabs>
+        <w:ind w:left="2160" w:hanging="360"/>
+      </w:pPr>
+      <w:rPr>
+        <w:rFonts w:ascii="Symbol" w:hAnsi="Symbol" w:hint="default"/>
+        <w:sz w:val="20"/>
+      </w:rPr>
+    </w:lvl>
+    <w:lvl w:ilvl="3" w:tentative="1">
+      <w:start w:val="1"/>
+      <w:numFmt w:val="bullet"/>
+      <w:lvlText w:val=""/>
+      <w:lvlJc w:val="left"/>
+      <w:pPr>
+        <w:tabs>
+          <w:tab w:val="num" w:pos="2880"/>
+        </w:tabs>
+        <w:ind w:left="2880" w:hanging="360"/>
+      </w:pPr>
+      <w:rPr>
+        <w:rFonts w:ascii="Symbol" w:hAnsi="Symbol" w:hint="default"/>
+        <w:sz w:val="20"/>
+      </w:rPr>
+    </w:lvl>
+    <w:lvl w:ilvl="4" w:tentative="1">
+      <w:start w:val="1"/>
+      <w:numFmt w:val="bullet"/>
+      <w:lvlText w:val=""/>
+      <w:lvlJc w:val="left"/>
+      <w:pPr>
+        <w:tabs>
+          <w:tab w:val="num" w:pos="3600"/>
+        </w:tabs>
+        <w:ind w:left="3600" w:hanging="360"/>
+      </w:pPr>
+      <w:rPr>
+        <w:rFonts w:ascii="Symbol" w:hAnsi="Symbol" w:hint="default"/>
+        <w:sz w:val="20"/>
+      </w:rPr>
+    </w:lvl>
+    <w:lvl w:ilvl="5" w:tentative="1">
+      <w:start w:val="1"/>
+      <w:numFmt w:val="bullet"/>
+      <w:lvlText w:val=""/>
+      <w:lvlJc w:val="left"/>
+      <w:pPr>
+        <w:tabs>
+          <w:tab w:val="num" w:pos="4320"/>
+        </w:tabs>
+        <w:ind w:left="4320" w:hanging="360"/>
+      </w:pPr>
+      <w:rPr>
+        <w:rFonts w:ascii="Symbol" w:hAnsi="Symbol" w:hint="default"/>
+        <w:sz w:val="20"/>
+      </w:rPr>
+    </w:lvl>
+    <w:lvl w:ilvl="6" w:tentative="1">
+      <w:start w:val="1"/>
+      <w:numFmt w:val="bullet"/>
+      <w:lvlText w:val=""/>
+      <w:lvlJc w:val="left"/>
+      <w:pPr>
+        <w:tabs>
+          <w:tab w:val="num" w:pos="5040"/>
+        </w:tabs>
+        <w:ind w:left="5040" w:hanging="360"/>
+      </w:pPr>
+      <w:rPr>
+        <w:rFonts w:ascii="Symbol" w:hAnsi="Symbol" w:hint="default"/>
+        <w:sz w:val="20"/>
+      </w:rPr>
+    </w:lvl>
+    <w:lvl w:ilvl="7" w:tentative="1">
+      <w:start w:val="1"/>
+      <w:numFmt w:val="bullet"/>
+      <w:lvlText w:val=""/>
+      <w:lvlJc w:val="left"/>
+      <w:pPr>
+        <w:tabs>
+          <w:tab w:val="num" w:pos="5760"/>
+        </w:tabs>
+        <w:ind w:left="5760" w:hanging="360"/>
+      </w:pPr>
+      <w:rPr>
+        <w:rFonts w:ascii="Symbol" w:hAnsi="Symbol" w:hint="default"/>
+        <w:sz w:val="20"/>
+      </w:rPr>
+    </w:lvl>
+    <w:lvl w:ilvl="8" w:tentative="1">
+      <w:start w:val="1"/>
+      <w:numFmt w:val="bullet"/>
+      <w:lvlText w:val=""/>
+      <w:lvlJc w:val="left"/>
+      <w:pPr>
+        <w:tabs>
+          <w:tab w:val="num" w:pos="6480"/>
+        </w:tabs>
+        <w:ind w:left="6480" w:hanging="360"/>
+      </w:pPr>
+      <w:rPr>
+        <w:rFonts w:ascii="Symbol" w:hAnsi="Symbol" w:hint="default"/>
+        <w:sz w:val="20"/>
+      </w:rPr>
+    </w:lvl>
+  </w:abstractNum>
+  <w:abstractNum w:abstractNumId="26" w15:restartNumberingAfterBreak="0">
     <w:nsid w:val="7F2A328F"/>
     <w:multiLevelType w:val="hybridMultilevel"/>
     <w:tmpl w:val="B998B66C"/>
@@ -4460,7 +5246,7 @@
       </w:rPr>
     </w:lvl>
   </w:abstractNum>
-  <w:abstractNum w:abstractNumId="23" w15:restartNumberingAfterBreak="0">
+  <w:abstractNum w:abstractNumId="27" w15:restartNumberingAfterBreak="0">
     <w:nsid w:val="7F3D2A59"/>
     <w:multiLevelType w:val="hybridMultilevel"/>
     <w:tmpl w:val="A6EA0F08"/>
@@ -4581,82 +5367,94 @@
     </w:lvl>
   </w:abstractNum>
   <w:num w:numId="1" w16cid:durableId="690304649">
-    <w:abstractNumId w:val="19"/>
+    <w:abstractNumId w:val="22"/>
   </w:num>
   <w:num w:numId="2" w16cid:durableId="211775456">
-    <w:abstractNumId w:val="5"/>
+    <w:abstractNumId w:val="7"/>
   </w:num>
   <w:num w:numId="3" w16cid:durableId="1528105509">
-    <w:abstractNumId w:val="13"/>
+    <w:abstractNumId w:val="16"/>
   </w:num>
   <w:num w:numId="4" w16cid:durableId="1598321135">
-    <w:abstractNumId w:val="6"/>
+    <w:abstractNumId w:val="8"/>
   </w:num>
   <w:num w:numId="5" w16cid:durableId="179702902">
-    <w:abstractNumId w:val="9"/>
+    <w:abstractNumId w:val="11"/>
   </w:num>
   <w:num w:numId="6" w16cid:durableId="808399751">
-    <w:abstractNumId w:val="11"/>
+    <w:abstractNumId w:val="14"/>
   </w:num>
   <w:num w:numId="7" w16cid:durableId="780223129">
-    <w:abstractNumId w:val="7"/>
+    <w:abstractNumId w:val="9"/>
   </w:num>
   <w:num w:numId="8" w16cid:durableId="1743865042">
     <w:abstractNumId w:val="3"/>
   </w:num>
   <w:num w:numId="9" w16cid:durableId="1147935983">
-    <w:abstractNumId w:val="21"/>
+    <w:abstractNumId w:val="24"/>
   </w:num>
   <w:num w:numId="10" w16cid:durableId="526991695">
-    <w:abstractNumId w:val="8"/>
+    <w:abstractNumId w:val="10"/>
   </w:num>
   <w:num w:numId="11" w16cid:durableId="782647552">
     <w:abstractNumId w:val="2"/>
   </w:num>
   <w:num w:numId="12" w16cid:durableId="619145745">
-    <w:abstractNumId w:val="14"/>
+    <w:abstractNumId w:val="17"/>
   </w:num>
   <w:num w:numId="13" w16cid:durableId="818766054">
-    <w:abstractNumId w:val="18"/>
+    <w:abstractNumId w:val="21"/>
   </w:num>
   <w:num w:numId="14" w16cid:durableId="549390332">
-    <w:abstractNumId w:val="4"/>
+    <w:abstractNumId w:val="5"/>
   </w:num>
   <w:num w:numId="15" w16cid:durableId="542717201">
-    <w:abstractNumId w:val="16"/>
+    <w:abstractNumId w:val="19"/>
   </w:num>
   <w:num w:numId="16" w16cid:durableId="514654247">
-    <w:abstractNumId w:val="22"/>
+    <w:abstractNumId w:val="26"/>
   </w:num>
   <w:num w:numId="17" w16cid:durableId="1755398132">
-    <w:abstractNumId w:val="23"/>
+    <w:abstractNumId w:val="27"/>
   </w:num>
   <w:num w:numId="18" w16cid:durableId="720908823">
     <w:abstractNumId w:val="1"/>
   </w:num>
   <w:num w:numId="19" w16cid:durableId="1818643575">
-    <w:abstractNumId w:val="17"/>
+    <w:abstractNumId w:val="20"/>
   </w:num>
   <w:num w:numId="20" w16cid:durableId="1587492630">
-    <w:abstractNumId w:val="12"/>
+    <w:abstractNumId w:val="15"/>
   </w:num>
   <w:num w:numId="21" w16cid:durableId="1118256222">
     <w:abstractNumId w:val="0"/>
   </w:num>
   <w:num w:numId="22" w16cid:durableId="240800202">
-    <w:abstractNumId w:val="10"/>
+    <w:abstractNumId w:val="12"/>
   </w:num>
   <w:num w:numId="23" w16cid:durableId="1308776863">
-    <w:abstractNumId w:val="15"/>
+    <w:abstractNumId w:val="18"/>
   </w:num>
   <w:num w:numId="24" w16cid:durableId="82652962">
-    <w:abstractNumId w:val="20"/>
+    <w:abstractNumId w:val="23"/>
+  </w:num>
+  <w:num w:numId="25" w16cid:durableId="567764304">
+    <w:abstractNumId w:val="13"/>
+  </w:num>
+  <w:num w:numId="26" w16cid:durableId="436292076">
+    <w:abstractNumId w:val="4"/>
+  </w:num>
+  <w:num w:numId="27" w16cid:durableId="937373739">
+    <w:abstractNumId w:val="25"/>
+  </w:num>
+  <w:num w:numId="28" w16cid:durableId="95056625">
+    <w:abstractNumId w:val="6"/>
   </w:num>
 </w:numbering>
 </file>
 
 <file path=word/styles.xml><?xml version="1.0" encoding="utf-8"?>
-<w:styles xmlns:mc="http://schemas.openxmlformats.org/markup-compatibility/2006" xmlns:r="http://schemas.openxmlformats.org/officeDocument/2006/relationships" xmlns:w="http://schemas.openxmlformats.org/wordprocessingml/2006/main" xmlns:w14="http://schemas.microsoft.com/office/word/2010/wordml" xmlns:w15="http://schemas.microsoft.com/office/word/2012/wordml" xmlns:w16cex="http://schemas.microsoft.com/office/word/2018/wordml/cex" xmlns:w16cid="http://schemas.microsoft.com/office/word/2016/wordml/cid" xmlns:w16="http://schemas.microsoft.com/office/word/2018/wordml" xmlns:w16sdtdh="http://schemas.microsoft.com/office/word/2020/wordml/sdtdatahash" xmlns:w16se="http://schemas.microsoft.com/office/word/2015/wordml/symex" mc:Ignorable="w14 w15 w16se w16cid w16 w16cex w16sdtdh">
+<w:styles xmlns:mc="http://schemas.openxmlformats.org/markup-compatibility/2006" xmlns:r="http://schemas.openxmlformats.org/officeDocument/2006/relationships" xmlns:w="http://schemas.openxmlformats.org/wordprocessingml/2006/main" xmlns:w14="http://schemas.microsoft.com/office/word/2010/wordml" xmlns:w15="http://schemas.microsoft.com/office/word/2012/wordml" xmlns:w16cex="http://schemas.microsoft.com/office/word/2018/wordml/cex" xmlns:w16cid="http://schemas.microsoft.com/office/word/2016/wordml/cid" xmlns:w16="http://schemas.microsoft.com/office/word/2018/wordml" xmlns:w16du="http://schemas.microsoft.com/office/word/2023/wordml/word16du" xmlns:w16sdtdh="http://schemas.microsoft.com/office/word/2020/wordml/sdtdatahash" xmlns:w16se="http://schemas.microsoft.com/office/word/2015/wordml/symex" mc:Ignorable="w14 w15 w16se w16cid w16 w16cex w16sdtdh w16du">
   <w:docDefaults>
     <w:rPrDefault>
       <w:rPr>
@@ -5154,7 +5952,6 @@
   <w:style w:type="character" w:default="1" w:styleId="DefaultParagraphFont">
     <w:name w:val="Default Paragraph Font"/>
     <w:uiPriority w:val="1"/>
-    <w:semiHidden/>
     <w:unhideWhenUsed/>
   </w:style>
   <w:style w:type="table" w:default="1" w:styleId="TableNormal">
@@ -5712,6 +6509,23 @@
       <w:szCs w:val="24"/>
     </w:rPr>
   </w:style>
+  <w:style w:type="paragraph" w:styleId="NormalWeb">
+    <w:name w:val="Normal (Web)"/>
+    <w:basedOn w:val="Normal"/>
+    <w:uiPriority w:val="99"/>
+    <w:unhideWhenUsed/>
+    <w:rsid w:val="00F65941"/>
+    <w:pPr>
+      <w:widowControl/>
+      <w:spacing w:before="100" w:beforeAutospacing="1" w:after="100" w:afterAutospacing="1"/>
+      <w:jc w:val="left"/>
+    </w:pPr>
+    <w:rPr>
+      <w:rFonts w:ascii="Times New Roman" w:hAnsi="Times New Roman"/>
+      <w:sz w:val="24"/>
+      <w:lang w:eastAsia="en-GB"/>
+    </w:rPr>
+  </w:style>
 </w:styles>
 </file>
 
@@ -6001,10 +6815,6 @@
 </file>
 
 <file path=customXml/item1.xml><?xml version="1.0" encoding="utf-8"?>
-<b:Sources xmlns:b="http://schemas.openxmlformats.org/officeDocument/2006/bibliography" xmlns="http://schemas.openxmlformats.org/officeDocument/2006/bibliography" SelectedStyle="\APA.XSL" StyleName="APA"/>
-</file>
-
-<file path=customXml/item2.xml><?xml version="1.0" encoding="utf-8"?>
 <ct:contentTypeSchema xmlns:ct="http://schemas.microsoft.com/office/2006/metadata/contentType" xmlns:ma="http://schemas.microsoft.com/office/2006/metadata/properties/metaAttributes" ct:_="" ma:_="" ma:contentTypeName="Document" ma:contentTypeID="0x01010076FEDE0206A9164DAC125C34DEEDDA1F" ma:contentTypeVersion="17" ma:contentTypeDescription="Create a new document." ma:contentTypeScope="" ma:versionID="9bbbd63b820d1582a437ec814c2b881c">
   <xsd:schema xmlns:xsd="http://www.w3.org/2001/XMLSchema" xmlns:xs="http://www.w3.org/2001/XMLSchema" xmlns:p="http://schemas.microsoft.com/office/2006/metadata/properties" xmlns:ns2="2f636f80-5d37-4830-aac7-8c786f537eff" xmlns:ns3="13834a77-37b1-4bcd-b5b6-a84558abb331" xmlns:ns4="7baf63a6-8159-4531-922f-8d695af1915f" targetNamespace="http://schemas.microsoft.com/office/2006/metadata/properties" ma:root="true" ma:fieldsID="fb83bee3ce58ac830d7cad79a0cb9204" ns2:_="" ns3:_="" ns4:_="">
     <xsd:import namespace="2f636f80-5d37-4830-aac7-8c786f537eff"/>
@@ -6258,16 +7068,11 @@
 </ct:contentTypeSchema>
 </file>
 
-<file path=customXml/item3.xml><?xml version="1.0" encoding="utf-8"?>
-<?mso-contentType ?>
-<FormTemplates xmlns="http://schemas.microsoft.com/sharepoint/v3/contenttype/forms">
-  <Display>DocumentLibraryForm</Display>
-  <Edit>DocumentLibraryForm</Edit>
-  <New>DocumentLibraryForm</New>
-</FormTemplates>
+<file path=customXml/item2.xml><?xml version="1.0" encoding="utf-8"?>
+<b:Sources xmlns:b="http://schemas.openxmlformats.org/officeDocument/2006/bibliography" xmlns="http://schemas.openxmlformats.org/officeDocument/2006/bibliography" SelectedStyle="\APA.XSL" StyleName="APA"/>
 </file>
 
-<file path=customXml/item4.xml><?xml version="1.0" encoding="utf-8"?>
+<file path=customXml/item3.xml><?xml version="1.0" encoding="utf-8"?>
 <p:properties xmlns:p="http://schemas.microsoft.com/office/2006/metadata/properties" xmlns:xsi="http://www.w3.org/2001/XMLSchema-instance" xmlns:pc="http://schemas.microsoft.com/office/infopath/2007/PartnerControls">
   <documentManagement>
     <lcf76f155ced4ddcb4097134ff3c332f xmlns="2f636f80-5d37-4830-aac7-8c786f537eff">
@@ -6278,15 +7083,16 @@
 </p:properties>
 </file>
 
-<file path=customXml/itemProps1.xml><?xml version="1.0" encoding="utf-8"?>
-<ds:datastoreItem xmlns:ds="http://schemas.openxmlformats.org/officeDocument/2006/customXml" ds:itemID="{E2787C41-E5F0-48D3-B9C5-2AB009F8046E}">
-  <ds:schemaRefs>
-    <ds:schemaRef ds:uri="http://schemas.openxmlformats.org/officeDocument/2006/bibliography"/>
-  </ds:schemaRefs>
-</ds:datastoreItem>
+<file path=customXml/item4.xml><?xml version="1.0" encoding="utf-8"?>
+<?mso-contentType ?>
+<FormTemplates xmlns="http://schemas.microsoft.com/sharepoint/v3/contenttype/forms">
+  <Display>DocumentLibraryForm</Display>
+  <Edit>DocumentLibraryForm</Edit>
+  <New>DocumentLibraryForm</New>
+</FormTemplates>
 </file>
 
-<file path=customXml/itemProps2.xml><?xml version="1.0" encoding="utf-8"?>
+<file path=customXml/itemProps1.xml><?xml version="1.0" encoding="utf-8"?>
 <ds:datastoreItem xmlns:ds="http://schemas.openxmlformats.org/officeDocument/2006/customXml" ds:itemID="{5D3A5698-5A32-4F4E-B75B-E289B7872F67}">
   <ds:schemaRefs>
     <ds:schemaRef ds:uri="http://schemas.microsoft.com/office/2006/metadata/contentType"/>
@@ -6306,15 +7112,15 @@
 </ds:datastoreItem>
 </file>
 
-<file path=customXml/itemProps3.xml><?xml version="1.0" encoding="utf-8"?>
-<ds:datastoreItem xmlns:ds="http://schemas.openxmlformats.org/officeDocument/2006/customXml" ds:itemID="{AD9ACC30-D502-457F-B6FB-FEB6E42C74D1}">
+<file path=customXml/itemProps2.xml><?xml version="1.0" encoding="utf-8"?>
+<ds:datastoreItem xmlns:ds="http://schemas.openxmlformats.org/officeDocument/2006/customXml" ds:itemID="{E2787C41-E5F0-48D3-B9C5-2AB009F8046E}">
   <ds:schemaRefs>
-    <ds:schemaRef ds:uri="http://schemas.microsoft.com/sharepoint/v3/contenttype/forms"/>
+    <ds:schemaRef ds:uri="http://schemas.openxmlformats.org/officeDocument/2006/bibliography"/>
   </ds:schemaRefs>
 </ds:datastoreItem>
 </file>
 
-<file path=customXml/itemProps4.xml><?xml version="1.0" encoding="utf-8"?>
+<file path=customXml/itemProps3.xml><?xml version="1.0" encoding="utf-8"?>
 <ds:datastoreItem xmlns:ds="http://schemas.openxmlformats.org/officeDocument/2006/customXml" ds:itemID="{E66E3CFE-8AC6-4995-B060-299125A27E30}">
   <ds:schemaRefs>
     <ds:schemaRef ds:uri="http://schemas.microsoft.com/office/2006/metadata/properties"/>
@@ -6323,4 +7129,12 @@
     <ds:schemaRef ds:uri="7baf63a6-8159-4531-922f-8d695af1915f"/>
   </ds:schemaRefs>
 </ds:datastoreItem>
+</file>
+
+<file path=customXml/itemProps4.xml><?xml version="1.0" encoding="utf-8"?>
+<ds:datastoreItem xmlns:ds="http://schemas.openxmlformats.org/officeDocument/2006/customXml" ds:itemID="{AD9ACC30-D502-457F-B6FB-FEB6E42C74D1}">
+  <ds:schemaRefs>
+    <ds:schemaRef ds:uri="http://schemas.microsoft.com/sharepoint/v3/contenttype/forms"/>
+  </ds:schemaRefs>
+</ds:datastoreItem>
 </file>
</xml_diff>